<commit_message>
Release of CCDD version 2.1. PostgreSQL version 12+ is now supported. See README.md for details.
</commit_message>
<xml_diff>
--- a/Docs/CCDD_Installation_Guide.docx
+++ b/Docs/CCDD_Installation_Guide.docx
@@ -1,6 +1,6 @@
 
 <file path=word/document.xml><?xml version="1.0" encoding="utf-8"?>
-<w:document xmlns:wpc="http://schemas.microsoft.com/office/word/2010/wordprocessingCanvas" xmlns:cx="http://schemas.microsoft.com/office/drawing/2014/chartex" xmlns:cx1="http://schemas.microsoft.com/office/drawing/2015/9/8/chartex" xmlns:cx2="http://schemas.microsoft.com/office/drawing/2015/10/21/chartex" xmlns:cx3="http://schemas.microsoft.com/office/drawing/2016/5/9/chartex" xmlns:cx4="http://schemas.microsoft.com/office/drawing/2016/5/10/chartex" xmlns:cx5="http://schemas.microsoft.com/office/drawing/2016/5/11/chartex" xmlns:cx6="http://schemas.microsoft.com/office/drawing/2016/5/12/chartex" xmlns:cx7="http://schemas.microsoft.com/office/drawing/2016/5/13/chartex" xmlns:cx8="http://schemas.microsoft.com/office/drawing/2016/5/14/chartex" xmlns:mc="http://schemas.openxmlformats.org/markup-compatibility/2006" xmlns:aink="http://schemas.microsoft.com/office/drawing/2016/ink" xmlns:am3d="http://schemas.microsoft.com/office/drawing/2017/model3d" xmlns:o="urn:schemas-microsoft-com:office:office" xmlns:r="http://schemas.openxmlformats.org/officeDocument/2006/relationships" xmlns:m="http://schemas.openxmlformats.org/officeDocument/2006/math" xmlns:v="urn:schemas-microsoft-com:vml" xmlns:wp14="http://schemas.microsoft.com/office/word/2010/wordprocessingDrawing" xmlns:wp="http://schemas.openxmlformats.org/drawingml/2006/wordprocessingDrawing" xmlns:w10="urn:schemas-microsoft-com:office:word" xmlns:w="http://schemas.openxmlformats.org/wordprocessingml/2006/main" xmlns:w14="http://schemas.microsoft.com/office/word/2010/wordml" xmlns:w15="http://schemas.microsoft.com/office/word/2012/wordml" xmlns:w16cid="http://schemas.microsoft.com/office/word/2016/wordml/cid" xmlns:w16se="http://schemas.microsoft.com/office/word/2015/wordml/symex" xmlns:wpg="http://schemas.microsoft.com/office/word/2010/wordprocessingGroup" xmlns:wpi="http://schemas.microsoft.com/office/word/2010/wordprocessingInk" xmlns:wne="http://schemas.microsoft.com/office/word/2006/wordml" xmlns:wps="http://schemas.microsoft.com/office/word/2010/wordprocessingShape" mc:Ignorable="w14 w15 w16se w16cid wp14">
+<w:document xmlns:wpc="http://schemas.microsoft.com/office/word/2010/wordprocessingCanvas" xmlns:cx="http://schemas.microsoft.com/office/drawing/2014/chartex" xmlns:cx1="http://schemas.microsoft.com/office/drawing/2015/9/8/chartex" xmlns:cx2="http://schemas.microsoft.com/office/drawing/2015/10/21/chartex" xmlns:cx3="http://schemas.microsoft.com/office/drawing/2016/5/9/chartex" xmlns:cx4="http://schemas.microsoft.com/office/drawing/2016/5/10/chartex" xmlns:cx5="http://schemas.microsoft.com/office/drawing/2016/5/11/chartex" xmlns:cx6="http://schemas.microsoft.com/office/drawing/2016/5/12/chartex" xmlns:cx7="http://schemas.microsoft.com/office/drawing/2016/5/13/chartex" xmlns:cx8="http://schemas.microsoft.com/office/drawing/2016/5/14/chartex" xmlns:mc="http://schemas.openxmlformats.org/markup-compatibility/2006" xmlns:aink="http://schemas.microsoft.com/office/drawing/2016/ink" xmlns:am3d="http://schemas.microsoft.com/office/drawing/2017/model3d" xmlns:o="urn:schemas-microsoft-com:office:office" xmlns:r="http://schemas.openxmlformats.org/officeDocument/2006/relationships" xmlns:m="http://schemas.openxmlformats.org/officeDocument/2006/math" xmlns:v="urn:schemas-microsoft-com:vml" xmlns:wp14="http://schemas.microsoft.com/office/word/2010/wordprocessingDrawing" xmlns:wp="http://schemas.openxmlformats.org/drawingml/2006/wordprocessingDrawing" xmlns:w10="urn:schemas-microsoft-com:office:word" xmlns:w="http://schemas.openxmlformats.org/wordprocessingml/2006/main" xmlns:w14="http://schemas.microsoft.com/office/word/2010/wordml" xmlns:w15="http://schemas.microsoft.com/office/word/2012/wordml" xmlns:w16cex="http://schemas.microsoft.com/office/word/2018/wordml/cex" xmlns:w16cid="http://schemas.microsoft.com/office/word/2016/wordml/cid" xmlns:w16="http://schemas.microsoft.com/office/word/2018/wordml" xmlns:w16sdtdh="http://schemas.microsoft.com/office/word/2020/wordml/sdtdatahash" xmlns:w16se="http://schemas.microsoft.com/office/word/2015/wordml/symex" xmlns:wpg="http://schemas.microsoft.com/office/word/2010/wordprocessingGroup" xmlns:wpi="http://schemas.microsoft.com/office/word/2010/wordprocessingInk" xmlns:wne="http://schemas.microsoft.com/office/word/2006/wordml" xmlns:wps="http://schemas.microsoft.com/office/word/2010/wordprocessingShape" mc:Ignorable="w14 w15 w16se w16cid w16 w16cex w16sdtdh wp14">
   <w:body>
     <w:p>
       <w:pPr>
@@ -11,8 +11,6 @@
           <w:szCs w:val="44"/>
         </w:rPr>
       </w:pPr>
-      <w:bookmarkStart w:id="0" w:name="_GoBack"/>
-      <w:bookmarkEnd w:id="0"/>
       <w:r>
         <w:rPr>
           <w:rFonts w:cs="Times New Roman"/>
@@ -240,7 +238,15 @@
           <w:sz w:val="36"/>
           <w:szCs w:val="36"/>
         </w:rPr>
-        <w:t>2.0.24</w:t>
+        <w:t>2.</w:t>
+      </w:r>
+      <w:r>
+        <w:rPr>
+          <w:rFonts w:cs="Times New Roman"/>
+          <w:sz w:val="36"/>
+          <w:szCs w:val="36"/>
+        </w:rPr>
+        <w:t>1</w:t>
       </w:r>
     </w:p>
     <w:p>
@@ -262,7 +268,7 @@
           <w:sz w:val="36"/>
           <w:szCs w:val="36"/>
         </w:rPr>
-        <w:t>November</w:t>
+        <w:t>January</w:t>
       </w:r>
       <w:r>
         <w:rPr>
@@ -270,7 +276,15 @@
           <w:sz w:val="36"/>
           <w:szCs w:val="36"/>
         </w:rPr>
-        <w:t xml:space="preserve"> 2020</w:t>
+        <w:t xml:space="preserve"> 202</w:t>
+      </w:r>
+      <w:r>
+        <w:rPr>
+          <w:rFonts w:cs="Times New Roman"/>
+          <w:sz w:val="36"/>
+          <w:szCs w:val="36"/>
+        </w:rPr>
+        <w:t>3</w:t>
       </w:r>
     </w:p>
     <w:p>
@@ -324,10 +338,10 @@
             <v:path o:extrusionok="f" gradientshapeok="t" o:connecttype="rect"/>
             <o:lock v:ext="edit" aspectratio="t"/>
           </v:shapetype>
-          <v:shape id="_x0000_s1026" type="#_x0000_t75" style="position:absolute;left:0;text-align:left;margin-left:305.55pt;margin-top:20.5pt;width:93.3pt;height:92.6pt;z-index:251650048">
+          <v:shape id="_x0000_s2050" type="#_x0000_t75" style="position:absolute;left:0;text-align:left;margin-left:305.55pt;margin-top:20.5pt;width:93.3pt;height:92.6pt;z-index:251650048">
             <v:imagedata r:id="rId9" o:title=""/>
           </v:shape>
-          <o:OLEObject Type="Embed" ProgID="PBrush" ShapeID="_x0000_s1026" DrawAspect="Content" ObjectID="_1669473191" r:id="rId10"/>
+          <o:OLEObject Type="Embed" ProgID="PBrush" ShapeID="_x0000_s2050" DrawAspect="Content" ObjectID="_1735461531" r:id="rId10"/>
         </w:object>
       </w:r>
       <w:r>
@@ -466,7 +480,7 @@
           <w:szCs w:val="24"/>
         </w:rPr>
       </w:pPr>
-      <w:bookmarkStart w:id="1" w:name="_Toc384734619"/>
+      <w:bookmarkStart w:id="0" w:name="_Toc384734619"/>
       <w:r>
         <w:rPr>
           <w:rFonts w:cs="Times New Roman"/>
@@ -522,7 +536,7 @@
             </w:rPr>
             <w:t>Contents</w:t>
           </w:r>
-          <w:bookmarkEnd w:id="1"/>
+          <w:bookmarkEnd w:id="0"/>
         </w:p>
         <w:p>
           <w:pPr>
@@ -803,7 +817,11 @@
             <w:fldChar w:fldCharType="separate"/>
           </w:r>
           <w:r>
-            <w:t>3</w:t>
+            <w:rPr>
+              <w:b/>
+              <w:bCs/>
+            </w:rPr>
+            <w:t>Error! Bookmark not defined.</w:t>
           </w:r>
           <w:r>
             <w:fldChar w:fldCharType="end"/>
@@ -843,7 +861,11 @@
             <w:fldChar w:fldCharType="separate"/>
           </w:r>
           <w:r>
-            <w:t>4</w:t>
+            <w:rPr>
+              <w:b/>
+              <w:bCs/>
+            </w:rPr>
+            <w:t>Error! Bookmark not defined.</w:t>
           </w:r>
           <w:r>
             <w:fldChar w:fldCharType="end"/>
@@ -883,7 +905,7 @@
             <w:fldChar w:fldCharType="separate"/>
           </w:r>
           <w:r>
-            <w:t>4</w:t>
+            <w:t>3</w:t>
           </w:r>
           <w:r>
             <w:fldChar w:fldCharType="end"/>
@@ -1248,7 +1270,7 @@
             <w:rPr>
               <w:noProof/>
             </w:rPr>
-            <w:t>7</w:t>
+            <w:t>6</w:t>
           </w:r>
           <w:r>
             <w:rPr>
@@ -1463,7 +1485,7 @@
             <w:rPr>
               <w:noProof/>
             </w:rPr>
-            <w:t>9</w:t>
+            <w:t>8</w:t>
           </w:r>
           <w:r>
             <w:rPr>
@@ -1510,12 +1532,12 @@
       <w:pPr>
         <w:pStyle w:val="Heading1"/>
       </w:pPr>
-      <w:bookmarkStart w:id="2" w:name="_Toc55376794"/>
+      <w:bookmarkStart w:id="1" w:name="_Toc55376794"/>
       <w:r>
         <w:lastRenderedPageBreak/>
         <w:t>Overview</w:t>
       </w:r>
-      <w:bookmarkEnd w:id="2"/>
+      <w:bookmarkEnd w:id="1"/>
     </w:p>
     <w:p>
       <w:pPr>
@@ -1919,43 +1941,43 @@
         </w:rPr>
         <w:t>Houston, TX  77058</w:t>
       </w:r>
-      <w:bookmarkStart w:id="3" w:name="_Toc386099352"/>
+      <w:bookmarkStart w:id="2" w:name="_Toc386099352"/>
     </w:p>
     <w:p>
       <w:pPr>
         <w:pStyle w:val="Heading1"/>
       </w:pPr>
-      <w:bookmarkStart w:id="4" w:name="_Toc55376795"/>
+      <w:bookmarkStart w:id="3" w:name="_Toc55376795"/>
+      <w:bookmarkEnd w:id="2"/>
+      <w:r>
+        <w:t>Software Dependencies</w:t>
+      </w:r>
       <w:bookmarkEnd w:id="3"/>
-      <w:r>
-        <w:t>Software Dependencies</w:t>
+    </w:p>
+    <w:p>
+      <w:pPr>
+        <w:rPr>
+          <w:rFonts w:cs="Times New Roman"/>
+          <w:szCs w:val="24"/>
+        </w:rPr>
+      </w:pPr>
+      <w:r>
+        <w:rPr>
+          <w:rFonts w:cs="Times New Roman"/>
+          <w:szCs w:val="24"/>
+        </w:rPr>
+        <w:t>The following open source software components are used by the CCDD tool, and hence, must be installed in order to run the CCDD.</w:t>
+      </w:r>
+    </w:p>
+    <w:p>
+      <w:pPr>
+        <w:pStyle w:val="Heading2"/>
+      </w:pPr>
+      <w:bookmarkStart w:id="4" w:name="_Toc55376796"/>
+      <w:r>
+        <w:t>Java</w:t>
       </w:r>
       <w:bookmarkEnd w:id="4"/>
-    </w:p>
-    <w:p>
-      <w:pPr>
-        <w:rPr>
-          <w:rFonts w:cs="Times New Roman"/>
-          <w:szCs w:val="24"/>
-        </w:rPr>
-      </w:pPr>
-      <w:r>
-        <w:rPr>
-          <w:rFonts w:cs="Times New Roman"/>
-          <w:szCs w:val="24"/>
-        </w:rPr>
-        <w:t>The following open source software components are used by the CCDD tool, and hence, must be installed in order to run the CCDD.</w:t>
-      </w:r>
-    </w:p>
-    <w:p>
-      <w:pPr>
-        <w:pStyle w:val="Heading2"/>
-      </w:pPr>
-      <w:bookmarkStart w:id="5" w:name="_Toc55376796"/>
-      <w:r>
-        <w:t>Java</w:t>
-      </w:r>
-      <w:bookmarkEnd w:id="5"/>
     </w:p>
     <w:p>
       <w:pPr>
@@ -1993,11 +2015,11 @@
       <w:pPr>
         <w:pStyle w:val="Heading2"/>
       </w:pPr>
-      <w:bookmarkStart w:id="6" w:name="_Toc55376797"/>
+      <w:bookmarkStart w:id="5" w:name="_Toc55376797"/>
       <w:r>
         <w:t>PostgreSQL</w:t>
       </w:r>
-      <w:bookmarkEnd w:id="6"/>
+      <w:bookmarkEnd w:id="5"/>
     </w:p>
     <w:p>
       <w:pPr>
@@ -2158,11 +2180,11 @@
       <w:pPr>
         <w:pStyle w:val="Heading2"/>
       </w:pPr>
-      <w:bookmarkStart w:id="7" w:name="_Toc55376800"/>
+      <w:bookmarkStart w:id="6" w:name="_Toc55376800"/>
       <w:r>
         <w:t>Scripting Languages</w:t>
       </w:r>
-      <w:bookmarkEnd w:id="7"/>
+      <w:bookmarkEnd w:id="6"/>
     </w:p>
     <w:p>
       <w:pPr>
@@ -2714,7 +2736,6 @@
         </w:rPr>
         <w:t xml:space="preserve"> </w:t>
       </w:r>
-      <w:proofErr w:type="spellStart"/>
       <w:r>
         <w:rPr>
           <w:rFonts w:cs="Times New Roman"/>
@@ -2723,7 +2744,6 @@
         </w:rPr>
         <w:t>Jython</w:t>
       </w:r>
-      <w:proofErr w:type="spellEnd"/>
       <w:r>
         <w:rPr>
           <w:rFonts w:cs="Times New Roman"/>
@@ -2738,7 +2758,6 @@
         </w:rPr>
         <w:t xml:space="preserve">.  </w:t>
       </w:r>
-      <w:proofErr w:type="spellStart"/>
       <w:r>
         <w:rPr>
           <w:rFonts w:cs="Times New Roman"/>
@@ -2746,7 +2765,6 @@
         </w:rPr>
         <w:t>Jython</w:t>
       </w:r>
-      <w:proofErr w:type="spellEnd"/>
       <w:r>
         <w:rPr>
           <w:rFonts w:cs="Times New Roman"/>
@@ -2813,7 +2831,6 @@
         </w:rPr>
         <w:t xml:space="preserve">scripting is implemented using </w:t>
       </w:r>
-      <w:proofErr w:type="spellStart"/>
       <w:r>
         <w:rPr>
           <w:rFonts w:cs="Times New Roman"/>
@@ -2822,7 +2839,6 @@
         </w:rPr>
         <w:t>JRuby</w:t>
       </w:r>
-      <w:proofErr w:type="spellEnd"/>
       <w:r>
         <w:rPr>
           <w:rFonts w:cs="Times New Roman"/>
@@ -2837,21 +2853,12 @@
         </w:rPr>
         <w:t xml:space="preserve">.  </w:t>
       </w:r>
-      <w:proofErr w:type="spellStart"/>
-      <w:r>
-        <w:rPr>
-          <w:rFonts w:cs="Times New Roman"/>
-          <w:szCs w:val="24"/>
-        </w:rPr>
-        <w:t>JRuby</w:t>
-      </w:r>
-      <w:proofErr w:type="spellEnd"/>
-      <w:r>
-        <w:rPr>
-          <w:rFonts w:cs="Times New Roman"/>
-          <w:szCs w:val="24"/>
-        </w:rPr>
-        <w:t xml:space="preserve"> </w:t>
+      <w:r>
+        <w:rPr>
+          <w:rFonts w:cs="Times New Roman"/>
+          <w:szCs w:val="24"/>
+        </w:rPr>
+        <w:t xml:space="preserve">JRuby </w:t>
       </w:r>
       <w:r>
         <w:rPr>
@@ -2974,49 +2981,49 @@
       <w:pPr>
         <w:pStyle w:val="Heading1"/>
       </w:pPr>
-      <w:bookmarkStart w:id="8" w:name="_Toc55376801"/>
+      <w:bookmarkStart w:id="7" w:name="_Toc55376801"/>
       <w:r>
         <w:t>Installation</w:t>
       </w:r>
       <w:r>
         <w:t xml:space="preserve"> &amp; Setup</w:t>
       </w:r>
+      <w:bookmarkEnd w:id="7"/>
+    </w:p>
+    <w:p>
+      <w:pPr>
+        <w:pStyle w:val="Heading2"/>
+      </w:pPr>
+      <w:bookmarkStart w:id="8" w:name="_Toc55376802"/>
+      <w:r>
+        <w:t>PostgreSQL</w:t>
+      </w:r>
       <w:bookmarkEnd w:id="8"/>
     </w:p>
     <w:p>
       <w:pPr>
-        <w:pStyle w:val="Heading2"/>
-      </w:pPr>
-      <w:bookmarkStart w:id="9" w:name="_Toc55376802"/>
-      <w:r>
-        <w:t>PostgreSQL</w:t>
+        <w:rPr>
+          <w:rFonts w:cs="Times New Roman"/>
+          <w:szCs w:val="24"/>
+        </w:rPr>
+      </w:pPr>
+      <w:r>
+        <w:rPr>
+          <w:rFonts w:cs="Times New Roman"/>
+          <w:szCs w:val="24"/>
+        </w:rPr>
+        <w:t>This section describes the installation and setup of PostgreSQL relational database.</w:t>
+      </w:r>
+    </w:p>
+    <w:p>
+      <w:pPr>
+        <w:pStyle w:val="Heading3"/>
+      </w:pPr>
+      <w:bookmarkStart w:id="9" w:name="_Toc55376803"/>
+      <w:r>
+        <w:t>Installation</w:t>
       </w:r>
       <w:bookmarkEnd w:id="9"/>
-    </w:p>
-    <w:p>
-      <w:pPr>
-        <w:rPr>
-          <w:rFonts w:cs="Times New Roman"/>
-          <w:szCs w:val="24"/>
-        </w:rPr>
-      </w:pPr>
-      <w:r>
-        <w:rPr>
-          <w:rFonts w:cs="Times New Roman"/>
-          <w:szCs w:val="24"/>
-        </w:rPr>
-        <w:t>This section describes the installation and setup of PostgreSQL relational database.</w:t>
-      </w:r>
-    </w:p>
-    <w:p>
-      <w:pPr>
-        <w:pStyle w:val="Heading3"/>
-      </w:pPr>
-      <w:bookmarkStart w:id="10" w:name="_Toc55376803"/>
-      <w:r>
-        <w:t>Installation</w:t>
-      </w:r>
-      <w:bookmarkEnd w:id="10"/>
     </w:p>
     <w:p>
       <w:pPr>
@@ -3065,27 +3072,7 @@
           <w:szCs w:val="24"/>
         </w:rPr>
         <w:tab/>
-        <w:t xml:space="preserve">Pull the </w:t>
-      </w:r>
-      <w:proofErr w:type="spellStart"/>
-      <w:r>
-        <w:rPr>
-          <w:rStyle w:val="HTMLCode"/>
-          <w:rFonts w:ascii="Times New Roman" w:eastAsiaTheme="minorHAnsi" w:hAnsi="Times New Roman" w:cs="Times New Roman"/>
-          <w:sz w:val="24"/>
-          <w:szCs w:val="24"/>
-        </w:rPr>
-        <w:t>lattest</w:t>
-      </w:r>
-      <w:proofErr w:type="spellEnd"/>
-      <w:r>
-        <w:rPr>
-          <w:rStyle w:val="HTMLCode"/>
-          <w:rFonts w:ascii="Times New Roman" w:eastAsiaTheme="minorHAnsi" w:hAnsi="Times New Roman" w:cs="Times New Roman"/>
-          <w:sz w:val="24"/>
-          <w:szCs w:val="24"/>
-        </w:rPr>
-        <w:t xml:space="preserve"> versions of all installed components</w:t>
+        <w:t>Pull the lattest versions of all installed components</w:t>
       </w:r>
     </w:p>
     <w:p>
@@ -3138,7 +3125,6 @@
         </w:rPr>
         <w:t xml:space="preserve"> </w:t>
       </w:r>
-      <w:proofErr w:type="spellStart"/>
       <w:r>
         <w:rPr>
           <w:rStyle w:val="HTMLCode"/>
@@ -3146,17 +3132,7 @@
           <w:b/>
           <w:color w:val="00B050"/>
         </w:rPr>
-        <w:t>sudo</w:t>
-      </w:r>
-      <w:proofErr w:type="spellEnd"/>
-      <w:r>
-        <w:rPr>
-          <w:rStyle w:val="HTMLCode"/>
-          <w:rFonts w:eastAsiaTheme="minorHAnsi"/>
-          <w:b/>
-          <w:color w:val="00B050"/>
-        </w:rPr>
-        <w:t xml:space="preserve"> yum update</w:t>
+        <w:t>sudo yum update</w:t>
       </w:r>
     </w:p>
     <w:p>
@@ -3244,7 +3220,6 @@
         </w:rPr>
         <w:t xml:space="preserve"> </w:t>
       </w:r>
-      <w:proofErr w:type="spellStart"/>
       <w:r>
         <w:rPr>
           <w:rStyle w:val="HTMLCode"/>
@@ -3252,9 +3227,8 @@
           <w:b/>
           <w:color w:val="00B050"/>
         </w:rPr>
-        <w:t>sudo</w:t>
-      </w:r>
-      <w:proofErr w:type="spellEnd"/>
+        <w:t>sudo yum install post</w:t>
+      </w:r>
       <w:r>
         <w:rPr>
           <w:rStyle w:val="HTMLCode"/>
@@ -3262,48 +3236,8 @@
           <w:b/>
           <w:color w:val="00B050"/>
         </w:rPr>
-        <w:t xml:space="preserve"> yum install </w:t>
-      </w:r>
-      <w:proofErr w:type="spellStart"/>
-      <w:r>
-        <w:rPr>
-          <w:rStyle w:val="HTMLCode"/>
-          <w:rFonts w:eastAsiaTheme="minorHAnsi"/>
-          <w:b/>
-          <w:color w:val="00B050"/>
-        </w:rPr>
-        <w:t>post</w:t>
-      </w:r>
-      <w:r>
-        <w:rPr>
-          <w:rStyle w:val="HTMLCode"/>
-          <w:rFonts w:eastAsiaTheme="minorHAnsi"/>
-          <w:b/>
-          <w:color w:val="00B050"/>
-        </w:rPr>
-        <w:t>gresql</w:t>
-      </w:r>
-      <w:proofErr w:type="spellEnd"/>
-      <w:r>
-        <w:rPr>
-          <w:rStyle w:val="HTMLCode"/>
-          <w:rFonts w:eastAsiaTheme="minorHAnsi"/>
-          <w:b/>
-          <w:color w:val="00B050"/>
-        </w:rPr>
-        <w:t xml:space="preserve">-server </w:t>
-      </w:r>
-      <w:proofErr w:type="spellStart"/>
-      <w:r>
-        <w:rPr>
-          <w:rStyle w:val="HTMLCode"/>
-          <w:rFonts w:eastAsiaTheme="minorHAnsi"/>
-          <w:b/>
-          <w:color w:val="00B050"/>
-        </w:rPr>
-        <w:t>postgresql-contrib</w:t>
-      </w:r>
-      <w:proofErr w:type="spellEnd"/>
+        <w:t>gresql-server postgresql-contrib</w:t>
+      </w:r>
     </w:p>
     <w:p>
       <w:pPr>
@@ -3389,7 +3323,6 @@
         </w:rPr>
         <w:t xml:space="preserve"> </w:t>
       </w:r>
-      <w:proofErr w:type="spellStart"/>
       <w:r>
         <w:rPr>
           <w:rStyle w:val="HTMLCode"/>
@@ -3397,49 +3330,8 @@
           <w:b/>
           <w:color w:val="00B050"/>
         </w:rPr>
-        <w:t>sudo</w:t>
-      </w:r>
-      <w:proofErr w:type="spellEnd"/>
-      <w:r>
-        <w:rPr>
-          <w:rStyle w:val="HTMLCode"/>
-          <w:rFonts w:eastAsiaTheme="minorHAnsi"/>
-          <w:b/>
-          <w:color w:val="00B050"/>
-        </w:rPr>
-        <w:t xml:space="preserve"> </w:t>
-      </w:r>
-      <w:proofErr w:type="spellStart"/>
-      <w:r>
-        <w:rPr>
-          <w:rStyle w:val="HTMLCode"/>
-          <w:rFonts w:eastAsiaTheme="minorHAnsi"/>
-          <w:b/>
-          <w:color w:val="00B050"/>
-        </w:rPr>
-        <w:t>postgresql</w:t>
-      </w:r>
-      <w:proofErr w:type="spellEnd"/>
-      <w:r>
-        <w:rPr>
-          <w:rStyle w:val="HTMLCode"/>
-          <w:rFonts w:eastAsiaTheme="minorHAnsi"/>
-          <w:b/>
-          <w:color w:val="00B050"/>
-        </w:rPr>
-        <w:t xml:space="preserve">-setup </w:t>
-      </w:r>
-      <w:proofErr w:type="spellStart"/>
-      <w:r>
-        <w:rPr>
-          <w:rStyle w:val="HTMLCode"/>
-          <w:rFonts w:eastAsiaTheme="minorHAnsi"/>
-          <w:b/>
-          <w:color w:val="00B050"/>
-        </w:rPr>
-        <w:t>initdb</w:t>
-      </w:r>
-      <w:proofErr w:type="spellEnd"/>
+        <w:t>sudo postgresql-setup initdb</w:t>
+      </w:r>
     </w:p>
     <w:p>
       <w:pPr>
@@ -3527,7 +3419,6 @@
         </w:rPr>
         <w:t xml:space="preserve"> </w:t>
       </w:r>
-      <w:proofErr w:type="spellStart"/>
       <w:r>
         <w:rPr>
           <w:rStyle w:val="HTMLCode"/>
@@ -3535,51 +3426,8 @@
           <w:b/>
           <w:color w:val="00B050"/>
         </w:rPr>
-        <w:t>sudo</w:t>
-      </w:r>
-      <w:proofErr w:type="spellEnd"/>
-      <w:r>
-        <w:rPr>
-          <w:rStyle w:val="HTMLCode"/>
-          <w:rFonts w:eastAsiaTheme="minorHAnsi"/>
-          <w:b/>
-          <w:color w:val="00B050"/>
-        </w:rPr>
-        <w:t xml:space="preserve"> </w:t>
-      </w:r>
-      <w:proofErr w:type="spellStart"/>
-      <w:r>
-        <w:rPr>
-          <w:rStyle w:val="HTMLCode"/>
-          <w:rFonts w:eastAsiaTheme="minorHAnsi"/>
-          <w:b/>
-          <w:color w:val="00B050"/>
-        </w:rPr>
-        <w:t>systemctl</w:t>
-      </w:r>
-      <w:proofErr w:type="spellEnd"/>
-      <w:r>
-        <w:rPr>
-          <w:rStyle w:val="HTMLCode"/>
-          <w:rFonts w:eastAsiaTheme="minorHAnsi"/>
-          <w:b/>
-          <w:color w:val="00B050"/>
-        </w:rPr>
-        <w:t xml:space="preserve"> start </w:t>
-      </w:r>
-      <w:proofErr w:type="spellStart"/>
-      <w:proofErr w:type="gramStart"/>
-      <w:r>
-        <w:rPr>
-          <w:rStyle w:val="HTMLCode"/>
-          <w:rFonts w:eastAsiaTheme="minorHAnsi"/>
-          <w:b/>
-          <w:color w:val="00B050"/>
-        </w:rPr>
-        <w:t>postgresql.service</w:t>
-      </w:r>
-      <w:proofErr w:type="spellEnd"/>
-      <w:proofErr w:type="gramEnd"/>
+        <w:t>sudo systemctl start postgresql.service</w:t>
+      </w:r>
     </w:p>
     <w:p>
       <w:pPr>
@@ -3665,7 +3513,6 @@
         </w:rPr>
         <w:t xml:space="preserve"> </w:t>
       </w:r>
-      <w:proofErr w:type="spellStart"/>
       <w:r>
         <w:rPr>
           <w:rStyle w:val="HTMLCode"/>
@@ -3673,51 +3520,8 @@
           <w:b/>
           <w:color w:val="00B050"/>
         </w:rPr>
-        <w:t>sudo</w:t>
-      </w:r>
-      <w:proofErr w:type="spellEnd"/>
-      <w:r>
-        <w:rPr>
-          <w:rStyle w:val="HTMLCode"/>
-          <w:rFonts w:eastAsiaTheme="minorHAnsi"/>
-          <w:b/>
-          <w:color w:val="00B050"/>
-        </w:rPr>
-        <w:t xml:space="preserve"> </w:t>
-      </w:r>
-      <w:proofErr w:type="spellStart"/>
-      <w:r>
-        <w:rPr>
-          <w:rStyle w:val="HTMLCode"/>
-          <w:rFonts w:eastAsiaTheme="minorHAnsi"/>
-          <w:b/>
-          <w:color w:val="00B050"/>
-        </w:rPr>
-        <w:t>systemctl</w:t>
-      </w:r>
-      <w:proofErr w:type="spellEnd"/>
-      <w:r>
-        <w:rPr>
-          <w:rStyle w:val="HTMLCode"/>
-          <w:rFonts w:eastAsiaTheme="minorHAnsi"/>
-          <w:b/>
-          <w:color w:val="00B050"/>
-        </w:rPr>
-        <w:t xml:space="preserve"> enable </w:t>
-      </w:r>
-      <w:proofErr w:type="spellStart"/>
-      <w:proofErr w:type="gramStart"/>
-      <w:r>
-        <w:rPr>
-          <w:rStyle w:val="HTMLCode"/>
-          <w:rFonts w:eastAsiaTheme="minorHAnsi"/>
-          <w:b/>
-          <w:color w:val="00B050"/>
-        </w:rPr>
-        <w:t>postgresql.service</w:t>
-      </w:r>
-      <w:proofErr w:type="spellEnd"/>
-      <w:proofErr w:type="gramEnd"/>
+        <w:t>sudo systemctl enable postgresql.service</w:t>
+      </w:r>
       <w:r>
         <w:rPr>
           <w:rFonts w:ascii="Courier New" w:hAnsi="Courier New" w:cs="Courier New"/>
@@ -3733,11 +3537,11 @@
       <w:pPr>
         <w:pStyle w:val="Heading3"/>
       </w:pPr>
-      <w:bookmarkStart w:id="11" w:name="_Toc55376804"/>
+      <w:bookmarkStart w:id="10" w:name="_Toc55376804"/>
       <w:r>
         <w:t>Setup</w:t>
       </w:r>
-      <w:bookmarkEnd w:id="11"/>
+      <w:bookmarkEnd w:id="10"/>
     </w:p>
     <w:p>
       <w:pPr>
@@ -3850,7 +3654,6 @@
         </w:rPr>
         <w:t xml:space="preserve"> </w:t>
       </w:r>
-      <w:proofErr w:type="spellStart"/>
       <w:r>
         <w:rPr>
           <w:rStyle w:val="HTMLCode"/>
@@ -3858,29 +3661,8 @@
           <w:b/>
           <w:color w:val="00B050"/>
         </w:rPr>
-        <w:t>sudo</w:t>
-      </w:r>
-      <w:proofErr w:type="spellEnd"/>
-      <w:r>
-        <w:rPr>
-          <w:rStyle w:val="HTMLCode"/>
-          <w:rFonts w:eastAsiaTheme="minorHAnsi"/>
-          <w:b/>
-          <w:color w:val="00B050"/>
-        </w:rPr>
-        <w:t xml:space="preserve"> passwd </w:t>
-      </w:r>
-      <w:proofErr w:type="spellStart"/>
-      <w:r>
-        <w:rPr>
-          <w:rStyle w:val="HTMLCode"/>
-          <w:rFonts w:eastAsiaTheme="minorHAnsi"/>
-          <w:b/>
-          <w:color w:val="00B050"/>
-        </w:rPr>
-        <w:t>postgres</w:t>
-      </w:r>
-      <w:proofErr w:type="spellEnd"/>
+        <w:t>sudo passwd postgres</w:t>
+      </w:r>
     </w:p>
     <w:p>
       <w:pPr>
@@ -3916,7 +3698,6 @@
         </w:rPr>
         <w:t>nd enter a new password for the “</w:t>
       </w:r>
-      <w:proofErr w:type="spellStart"/>
       <w:r>
         <w:rPr>
           <w:rStyle w:val="HTMLCode"/>
@@ -3927,7 +3708,6 @@
         </w:rPr>
         <w:t>postgres</w:t>
       </w:r>
-      <w:proofErr w:type="spellEnd"/>
       <w:r>
         <w:rPr>
           <w:rStyle w:val="HTMLCode"/>
@@ -3970,7 +3750,6 @@
         </w:rPr>
         <w:t>Remain logged in as “</w:t>
       </w:r>
-      <w:proofErr w:type="spellStart"/>
       <w:r>
         <w:rPr>
           <w:rStyle w:val="HTMLCode"/>
@@ -3981,7 +3760,6 @@
         </w:rPr>
         <w:t>postgres</w:t>
       </w:r>
-      <w:proofErr w:type="spellEnd"/>
       <w:r>
         <w:rPr>
           <w:rStyle w:val="HTMLCode"/>
@@ -4051,7 +3829,6 @@
         </w:rPr>
         <w:t xml:space="preserve"> </w:t>
       </w:r>
-      <w:proofErr w:type="spellStart"/>
       <w:r>
         <w:rPr>
           <w:rStyle w:val="HTMLCode"/>
@@ -4059,9 +3836,8 @@
           <w:b/>
           <w:color w:val="00B050"/>
         </w:rPr>
-        <w:t>su</w:t>
-      </w:r>
-      <w:proofErr w:type="spellEnd"/>
+        <w:t xml:space="preserve">su </w:t>
+      </w:r>
       <w:r>
         <w:rPr>
           <w:rStyle w:val="HTMLCode"/>
@@ -4069,7 +3845,7 @@
           <w:b/>
           <w:color w:val="00B050"/>
         </w:rPr>
-        <w:t xml:space="preserve"> </w:t>
+        <w:t>–</w:t>
       </w:r>
       <w:r>
         <w:rPr>
@@ -4078,28 +3854,8 @@
           <w:b/>
           <w:color w:val="00B050"/>
         </w:rPr>
-        <w:t>–</w:t>
-      </w:r>
-      <w:r>
-        <w:rPr>
-          <w:rStyle w:val="HTMLCode"/>
-          <w:rFonts w:eastAsiaTheme="minorHAnsi"/>
-          <w:b/>
-          <w:color w:val="00B050"/>
-        </w:rPr>
-        <w:t xml:space="preserve"> </w:t>
-      </w:r>
-      <w:proofErr w:type="spellStart"/>
-      <w:r>
-        <w:rPr>
-          <w:rStyle w:val="HTMLCode"/>
-          <w:rFonts w:eastAsiaTheme="minorHAnsi"/>
-          <w:b/>
-          <w:color w:val="00B050"/>
-        </w:rPr>
-        <w:t>postgres</w:t>
-      </w:r>
-      <w:proofErr w:type="spellEnd"/>
+        <w:t xml:space="preserve"> postgres</w:t>
+      </w:r>
     </w:p>
     <w:p>
       <w:pPr>
@@ -4144,7 +3900,6 @@
         </w:rPr>
         <w:t xml:space="preserve"> to “</w:t>
       </w:r>
-      <w:proofErr w:type="spellStart"/>
       <w:r>
         <w:rPr>
           <w:rStyle w:val="HTMLCode"/>
@@ -4155,7 +3910,6 @@
         </w:rPr>
         <w:t>postgres</w:t>
       </w:r>
-      <w:proofErr w:type="spellEnd"/>
       <w:r>
         <w:rPr>
           <w:rStyle w:val="HTMLCode"/>
@@ -4232,39 +3986,8 @@
           <w:color w:val="00B050"/>
         </w:rPr>
         <w:tab/>
-        <w:t xml:space="preserve">$ </w:t>
-      </w:r>
-      <w:proofErr w:type="spellStart"/>
-      <w:r>
-        <w:rPr>
-          <w:rStyle w:val="HTMLCode"/>
-          <w:rFonts w:eastAsiaTheme="minorHAnsi"/>
-          <w:b/>
-          <w:color w:val="00B050"/>
-        </w:rPr>
-        <w:t>psql</w:t>
-      </w:r>
-      <w:proofErr w:type="spellEnd"/>
-      <w:r>
-        <w:rPr>
-          <w:rStyle w:val="HTMLCode"/>
-          <w:rFonts w:eastAsiaTheme="minorHAnsi"/>
-          <w:b/>
-          <w:color w:val="00B050"/>
-        </w:rPr>
-        <w:t xml:space="preserve"> </w:t>
-      </w:r>
-      <w:proofErr w:type="spellStart"/>
-      <w:r>
-        <w:rPr>
-          <w:rStyle w:val="HTMLCode"/>
-          <w:rFonts w:eastAsiaTheme="minorHAnsi"/>
-          <w:b/>
-          <w:color w:val="00B050"/>
-        </w:rPr>
-        <w:t>postgres</w:t>
-      </w:r>
-      <w:proofErr w:type="spellEnd"/>
+        <w:t>$ psql postgres</w:t>
+      </w:r>
     </w:p>
     <w:p>
       <w:pPr>
@@ -4356,7 +4079,6 @@
         </w:rPr>
         <w:t xml:space="preserve"> </w:t>
       </w:r>
-      <w:proofErr w:type="spellStart"/>
       <w:r>
         <w:rPr>
           <w:rStyle w:val="HTMLCode"/>
@@ -4364,29 +4086,8 @@
           <w:b/>
           <w:color w:val="00B050"/>
         </w:rPr>
-        <w:t>createuser</w:t>
-      </w:r>
-      <w:proofErr w:type="spellEnd"/>
-      <w:r>
-        <w:rPr>
-          <w:rStyle w:val="HTMLCode"/>
-          <w:rFonts w:eastAsiaTheme="minorHAnsi"/>
-          <w:b/>
-          <w:color w:val="00B050"/>
-        </w:rPr>
-        <w:t xml:space="preserve"> --interactive –</w:t>
-      </w:r>
-      <w:proofErr w:type="spellStart"/>
-      <w:r>
-        <w:rPr>
-          <w:rStyle w:val="HTMLCode"/>
-          <w:rFonts w:eastAsiaTheme="minorHAnsi"/>
-          <w:b/>
-          <w:color w:val="00B050"/>
-        </w:rPr>
-        <w:t>pwprompt</w:t>
-      </w:r>
-      <w:proofErr w:type="spellEnd"/>
+        <w:t>createuser --interactive –pwprompt</w:t>
+      </w:r>
     </w:p>
     <w:p>
       <w:pPr>
@@ -4557,7 +4258,6 @@
         </w:rPr>
         <w:t>“</w:t>
       </w:r>
-      <w:proofErr w:type="spellStart"/>
       <w:r>
         <w:rPr>
           <w:rStyle w:val="HTMLCode"/>
@@ -4568,7 +4268,6 @@
         </w:rPr>
         <w:t>postgres</w:t>
       </w:r>
-      <w:proofErr w:type="spellEnd"/>
       <w:r>
         <w:rPr>
           <w:rStyle w:val="HTMLCode"/>
@@ -4668,23 +4367,13 @@
         </w:rPr>
         <w:t xml:space="preserve">you are in the </w:t>
       </w:r>
-      <w:proofErr w:type="spellStart"/>
       <w:r>
         <w:rPr>
           <w:rFonts w:ascii="Times New Roman" w:hAnsi="Times New Roman" w:cs="Times New Roman"/>
           <w:sz w:val="24"/>
           <w:szCs w:val="24"/>
         </w:rPr>
-        <w:t>pgsql</w:t>
-      </w:r>
-      <w:proofErr w:type="spellEnd"/>
-      <w:r>
-        <w:rPr>
-          <w:rFonts w:ascii="Times New Roman" w:hAnsi="Times New Roman" w:cs="Times New Roman"/>
-          <w:sz w:val="24"/>
-          <w:szCs w:val="24"/>
-        </w:rPr>
-        <w:t xml:space="preserve"> “</w:t>
+        <w:t>pgsql “</w:t>
       </w:r>
       <w:r>
         <w:rPr>
@@ -4734,20 +4423,8 @@
           <w:sz w:val="24"/>
           <w:szCs w:val="24"/>
         </w:rPr>
-        <w:t>/var/lib/</w:t>
-      </w:r>
-      <w:proofErr w:type="spellStart"/>
-      <w:r>
-        <w:rPr>
-          <w:rStyle w:val="HTMLCode"/>
-          <w:rFonts w:ascii="Times New Roman" w:eastAsiaTheme="minorHAnsi" w:hAnsi="Times New Roman" w:cs="Times New Roman"/>
-          <w:i/>
-          <w:sz w:val="24"/>
-          <w:szCs w:val="24"/>
-        </w:rPr>
-        <w:t>pgsql</w:t>
-      </w:r>
-      <w:proofErr w:type="spellEnd"/>
+        <w:t>/var/lib/pgsql</w:t>
+      </w:r>
       <w:r>
         <w:rPr>
           <w:rStyle w:val="HTMLCode"/>
@@ -4804,19 +4481,8 @@
           <w:sz w:val="24"/>
           <w:szCs w:val="24"/>
         </w:rPr>
-        <w:t>data/</w:t>
-      </w:r>
-      <w:proofErr w:type="spellStart"/>
-      <w:r>
-        <w:rPr>
-          <w:rFonts w:ascii="Times New Roman" w:hAnsi="Times New Roman" w:cs="Times New Roman"/>
-          <w:i/>
-          <w:sz w:val="24"/>
-          <w:szCs w:val="24"/>
-        </w:rPr>
-        <w:t>pg_hba.conf</w:t>
-      </w:r>
-      <w:proofErr w:type="spellEnd"/>
+        <w:t>data/pg_hba.conf</w:t>
+      </w:r>
       <w:r>
         <w:rPr>
           <w:rFonts w:ascii="Times New Roman" w:hAnsi="Times New Roman" w:cs="Times New Roman"/>
@@ -5156,25 +4822,7 @@
           <w:sz w:val="24"/>
           <w:szCs w:val="24"/>
         </w:rPr>
-        <w:t xml:space="preserve">art the </w:t>
-      </w:r>
-      <w:proofErr w:type="spellStart"/>
-      <w:r>
-        <w:rPr>
-          <w:rFonts w:ascii="Times New Roman" w:hAnsi="Times New Roman" w:cs="Times New Roman"/>
-          <w:sz w:val="24"/>
-          <w:szCs w:val="24"/>
-        </w:rPr>
-        <w:t>postgresql</w:t>
-      </w:r>
-      <w:proofErr w:type="spellEnd"/>
-      <w:r>
-        <w:rPr>
-          <w:rFonts w:ascii="Times New Roman" w:hAnsi="Times New Roman" w:cs="Times New Roman"/>
-          <w:sz w:val="24"/>
-          <w:szCs w:val="24"/>
-        </w:rPr>
-        <w:t xml:space="preserve"> service by executing</w:t>
+        <w:t>art the postgresql service by executing</w:t>
       </w:r>
     </w:p>
     <w:p>
@@ -5229,7 +4877,6 @@
         </w:rPr>
         <w:t xml:space="preserve"> </w:t>
       </w:r>
-      <w:proofErr w:type="spellStart"/>
       <w:r>
         <w:rPr>
           <w:rStyle w:val="HTMLCode"/>
@@ -5237,31 +4884,8 @@
           <w:b/>
           <w:color w:val="00B050"/>
         </w:rPr>
-        <w:t>systemctl</w:t>
-      </w:r>
-      <w:proofErr w:type="spellEnd"/>
-      <w:r>
-        <w:rPr>
-          <w:rStyle w:val="HTMLCode"/>
-          <w:rFonts w:eastAsiaTheme="minorHAnsi"/>
-          <w:b/>
-          <w:color w:val="00B050"/>
-        </w:rPr>
-        <w:t xml:space="preserve"> restart </w:t>
-      </w:r>
-      <w:proofErr w:type="spellStart"/>
-      <w:proofErr w:type="gramStart"/>
-      <w:r>
-        <w:rPr>
-          <w:rStyle w:val="HTMLCode"/>
-          <w:rFonts w:eastAsiaTheme="minorHAnsi"/>
-          <w:b/>
-          <w:color w:val="00B050"/>
-        </w:rPr>
-        <w:t>postgresql.service</w:t>
-      </w:r>
-      <w:proofErr w:type="spellEnd"/>
-      <w:proofErr w:type="gramEnd"/>
+        <w:t>systemctl restart postgresql.service</w:t>
+      </w:r>
     </w:p>
     <w:p>
       <w:pPr>
@@ -5350,7 +4974,6 @@
         </w:rPr>
         <w:t>“</w:t>
       </w:r>
-      <w:proofErr w:type="spellStart"/>
       <w:r>
         <w:rPr>
           <w:rFonts w:ascii="Times New Roman" w:hAnsi="Times New Roman" w:cs="Times New Roman"/>
@@ -5360,7 +4983,6 @@
         </w:rPr>
         <w:t>postgres</w:t>
       </w:r>
-      <w:proofErr w:type="spellEnd"/>
       <w:r>
         <w:rPr>
           <w:rFonts w:ascii="Times New Roman" w:hAnsi="Times New Roman" w:cs="Times New Roman"/>
@@ -5408,7 +5030,6 @@
         </w:rPr>
         <w:t>“</w:t>
       </w:r>
-      <w:proofErr w:type="spellStart"/>
       <w:r>
         <w:rPr>
           <w:rFonts w:ascii="Times New Roman" w:hAnsi="Times New Roman" w:cs="Times New Roman"/>
@@ -5418,7 +5039,6 @@
         </w:rPr>
         <w:t>postgres</w:t>
       </w:r>
-      <w:proofErr w:type="spellEnd"/>
       <w:r>
         <w:rPr>
           <w:rFonts w:ascii="Times New Roman" w:hAnsi="Times New Roman" w:cs="Times New Roman"/>
@@ -5467,67 +5087,7 @@
           <w:color w:val="00B050"/>
         </w:rPr>
         <w:tab/>
-        <w:t xml:space="preserve">$ </w:t>
-      </w:r>
-      <w:proofErr w:type="spellStart"/>
-      <w:r>
-        <w:rPr>
-          <w:rStyle w:val="HTMLCode"/>
-          <w:rFonts w:eastAsiaTheme="minorHAnsi"/>
-          <w:b/>
-          <w:color w:val="00B050"/>
-        </w:rPr>
-        <w:t>sudo</w:t>
-      </w:r>
-      <w:proofErr w:type="spellEnd"/>
-      <w:r>
-        <w:rPr>
-          <w:rStyle w:val="HTMLCode"/>
-          <w:rFonts w:eastAsiaTheme="minorHAnsi"/>
-          <w:b/>
-          <w:color w:val="00B050"/>
-        </w:rPr>
-        <w:t xml:space="preserve"> </w:t>
-      </w:r>
-      <w:proofErr w:type="spellStart"/>
-      <w:r>
-        <w:rPr>
-          <w:rStyle w:val="HTMLCode"/>
-          <w:rFonts w:eastAsiaTheme="minorHAnsi"/>
-          <w:b/>
-          <w:color w:val="00B050"/>
-        </w:rPr>
-        <w:t>usermod</w:t>
-      </w:r>
-      <w:proofErr w:type="spellEnd"/>
-      <w:r>
-        <w:rPr>
-          <w:rStyle w:val="HTMLCode"/>
-          <w:rFonts w:eastAsiaTheme="minorHAnsi"/>
-          <w:b/>
-          <w:color w:val="00B050"/>
-        </w:rPr>
-        <w:t xml:space="preserve"> -a -G </w:t>
-      </w:r>
-      <w:proofErr w:type="spellStart"/>
-      <w:r>
-        <w:rPr>
-          <w:rStyle w:val="HTMLCode"/>
-          <w:rFonts w:eastAsiaTheme="minorHAnsi"/>
-          <w:b/>
-          <w:color w:val="00B050"/>
-        </w:rPr>
-        <w:t>postgres</w:t>
-      </w:r>
-      <w:proofErr w:type="spellEnd"/>
-      <w:r>
-        <w:rPr>
-          <w:rStyle w:val="HTMLCode"/>
-          <w:rFonts w:eastAsiaTheme="minorHAnsi"/>
-          <w:b/>
-          <w:color w:val="00B050"/>
-        </w:rPr>
-        <w:t xml:space="preserve"> &lt;new username&gt;</w:t>
+        <w:t>$ sudo usermod -a -G postgres &lt;new username&gt;</w:t>
       </w:r>
       <w:r>
         <w:rPr>
@@ -5694,7 +5254,6 @@
         <w:tab/>
         <w:t xml:space="preserve">$ </w:t>
       </w:r>
-      <w:proofErr w:type="spellStart"/>
       <w:r>
         <w:rPr>
           <w:rStyle w:val="HTMLCode"/>
@@ -5702,37 +5261,7 @@
           <w:b/>
           <w:color w:val="00B050"/>
         </w:rPr>
-        <w:t>createdb</w:t>
-      </w:r>
-      <w:proofErr w:type="spellEnd"/>
-      <w:r>
-        <w:rPr>
-          <w:rStyle w:val="HTMLCode"/>
-          <w:rFonts w:eastAsiaTheme="minorHAnsi"/>
-          <w:b/>
-          <w:color w:val="00B050"/>
-        </w:rPr>
-        <w:t xml:space="preserve"> </w:t>
-      </w:r>
-      <w:proofErr w:type="spellStart"/>
-      <w:r>
-        <w:rPr>
-          <w:rStyle w:val="HTMLCode"/>
-          <w:rFonts w:eastAsiaTheme="minorHAnsi"/>
-          <w:b/>
-          <w:color w:val="00B050"/>
-        </w:rPr>
-        <w:t>ccdd_test</w:t>
-      </w:r>
-      <w:proofErr w:type="spellEnd"/>
-      <w:r>
-        <w:rPr>
-          <w:rStyle w:val="HTMLCode"/>
-          <w:rFonts w:eastAsiaTheme="minorHAnsi"/>
-          <w:b/>
-          <w:color w:val="00B050"/>
-        </w:rPr>
-        <w:t xml:space="preserve"> -O </w:t>
+        <w:t xml:space="preserve">createdb ccdd_test -O </w:t>
       </w:r>
       <w:r>
         <w:rPr>
@@ -5773,25 +5302,7 @@
           <w:sz w:val="24"/>
           <w:szCs w:val="24"/>
         </w:rPr>
-        <w:t xml:space="preserve">log into the </w:t>
-      </w:r>
-      <w:proofErr w:type="spellStart"/>
-      <w:r>
-        <w:rPr>
-          <w:rFonts w:ascii="Times New Roman" w:hAnsi="Times New Roman" w:cs="Times New Roman"/>
-          <w:sz w:val="24"/>
-          <w:szCs w:val="24"/>
-        </w:rPr>
-        <w:t>psql</w:t>
-      </w:r>
-      <w:proofErr w:type="spellEnd"/>
-      <w:r>
-        <w:rPr>
-          <w:rFonts w:ascii="Times New Roman" w:hAnsi="Times New Roman" w:cs="Times New Roman"/>
-          <w:sz w:val="24"/>
-          <w:szCs w:val="24"/>
-        </w:rPr>
-        <w:t xml:space="preserve"> shell by executing</w:t>
+        <w:t>log into the psql shell by executing</w:t>
       </w:r>
     </w:p>
     <w:p>
@@ -5818,7 +5329,6 @@
         <w:tab/>
         <w:t xml:space="preserve">$ </w:t>
       </w:r>
-      <w:proofErr w:type="spellStart"/>
       <w:r>
         <w:rPr>
           <w:rStyle w:val="HTMLCode"/>
@@ -5826,29 +5336,8 @@
           <w:b/>
           <w:color w:val="00B050"/>
         </w:rPr>
-        <w:t>psql</w:t>
-      </w:r>
-      <w:proofErr w:type="spellEnd"/>
-      <w:r>
-        <w:rPr>
-          <w:rStyle w:val="HTMLCode"/>
-          <w:rFonts w:eastAsiaTheme="minorHAnsi"/>
-          <w:b/>
-          <w:color w:val="00B050"/>
-        </w:rPr>
-        <w:t xml:space="preserve"> </w:t>
-      </w:r>
-      <w:proofErr w:type="spellStart"/>
-      <w:r>
-        <w:rPr>
-          <w:rStyle w:val="HTMLCode"/>
-          <w:rFonts w:eastAsiaTheme="minorHAnsi"/>
-          <w:b/>
-          <w:color w:val="00B050"/>
-        </w:rPr>
-        <w:t>ccdd_test</w:t>
-      </w:r>
-      <w:proofErr w:type="spellEnd"/>
+        <w:t>psql ccdd_test</w:t>
+      </w:r>
       <w:r>
         <w:rPr>
           <w:rFonts w:ascii="Courier New" w:hAnsi="Courier New" w:cs="Courier New"/>
@@ -6046,26 +5535,26 @@
       <w:pPr>
         <w:pStyle w:val="Heading2"/>
       </w:pPr>
-      <w:bookmarkStart w:id="12" w:name="_Toc55376805"/>
+      <w:bookmarkStart w:id="11" w:name="_Toc55376805"/>
       <w:r>
         <w:t>CCDD</w:t>
       </w:r>
+      <w:bookmarkEnd w:id="11"/>
+    </w:p>
+    <w:p>
+      <w:r>
+        <w:t>This section describe the installation and setup of the CCDD tool.</w:t>
+      </w:r>
+    </w:p>
+    <w:p>
+      <w:pPr>
+        <w:pStyle w:val="Heading3"/>
+      </w:pPr>
+      <w:bookmarkStart w:id="12" w:name="_Toc55376806"/>
+      <w:r>
+        <w:t>Installation</w:t>
+      </w:r>
       <w:bookmarkEnd w:id="12"/>
-    </w:p>
-    <w:p>
-      <w:r>
-        <w:t>This section describe the installation and setup of the CCDD tool.</w:t>
-      </w:r>
-    </w:p>
-    <w:p>
-      <w:pPr>
-        <w:pStyle w:val="Heading3"/>
-      </w:pPr>
-      <w:bookmarkStart w:id="13" w:name="_Toc55376806"/>
-      <w:r>
-        <w:t>Installation</w:t>
-      </w:r>
-      <w:bookmarkEnd w:id="13"/>
     </w:p>
     <w:p>
       <w:r>
@@ -6092,27 +5581,7 @@
           <w:sz w:val="24"/>
           <w:szCs w:val="24"/>
         </w:rPr>
-        <w:t xml:space="preserve">Clone a copy from NASA </w:t>
-      </w:r>
-      <w:proofErr w:type="spellStart"/>
-      <w:r>
-        <w:rPr>
-          <w:rStyle w:val="HTMLCode"/>
-          <w:rFonts w:ascii="Times New Roman" w:eastAsiaTheme="minorHAnsi" w:hAnsi="Times New Roman" w:cs="Times New Roman"/>
-          <w:sz w:val="24"/>
-          <w:szCs w:val="24"/>
-        </w:rPr>
-        <w:t>github</w:t>
-      </w:r>
-      <w:proofErr w:type="spellEnd"/>
-      <w:r>
-        <w:rPr>
-          <w:rStyle w:val="HTMLCode"/>
-          <w:rFonts w:ascii="Times New Roman" w:eastAsiaTheme="minorHAnsi" w:hAnsi="Times New Roman" w:cs="Times New Roman"/>
-          <w:sz w:val="24"/>
-          <w:szCs w:val="24"/>
-        </w:rPr>
-        <w:t xml:space="preserve"> repository</w:t>
+        <w:t>Clone a copy from NASA github repository</w:t>
       </w:r>
     </w:p>
     <w:p>
@@ -6196,27 +5665,7 @@
           <w:sz w:val="24"/>
           <w:szCs w:val="24"/>
         </w:rPr>
-        <w:t xml:space="preserve">Go into the </w:t>
-      </w:r>
-      <w:proofErr w:type="spellStart"/>
-      <w:r>
-        <w:rPr>
-          <w:rStyle w:val="HTMLCode"/>
-          <w:rFonts w:ascii="Times New Roman" w:eastAsiaTheme="minorHAnsi" w:hAnsi="Times New Roman" w:cs="Times New Roman"/>
-          <w:sz w:val="24"/>
-          <w:szCs w:val="24"/>
-        </w:rPr>
-        <w:t>ccdd</w:t>
-      </w:r>
-      <w:proofErr w:type="spellEnd"/>
-      <w:r>
-        <w:rPr>
-          <w:rStyle w:val="HTMLCode"/>
-          <w:rFonts w:ascii="Times New Roman" w:eastAsiaTheme="minorHAnsi" w:hAnsi="Times New Roman" w:cs="Times New Roman"/>
-          <w:sz w:val="24"/>
-          <w:szCs w:val="24"/>
-        </w:rPr>
-        <w:t xml:space="preserve"> directory and checkout “</w:t>
+        <w:t>Go into the ccdd directory and checkout “</w:t>
       </w:r>
       <w:r>
         <w:rPr>
@@ -6287,19 +5736,8 @@
           <w:color w:val="00B050"/>
         </w:rPr>
         <w:tab/>
-        <w:t xml:space="preserve">$ cd </w:t>
-      </w:r>
-      <w:proofErr w:type="spellStart"/>
-      <w:r>
-        <w:rPr>
-          <w:rStyle w:val="HTMLCode"/>
-          <w:rFonts w:eastAsiaTheme="minorHAnsi"/>
-          <w:b/>
-          <w:color w:val="00B050"/>
-        </w:rPr>
-        <w:t>ccdd</w:t>
-      </w:r>
-      <w:proofErr w:type="spellEnd"/>
+        <w:t>$ cd ccdd</w:t>
+      </w:r>
     </w:p>
     <w:p>
       <w:pPr>
@@ -6515,18 +5953,8 @@
           <w:i/>
           <w:szCs w:val="24"/>
         </w:rPr>
-        <w:t>.</w:t>
-      </w:r>
-      <w:proofErr w:type="spellStart"/>
-      <w:r>
-        <w:rPr>
-          <w:rFonts w:cs="Times New Roman"/>
-          <w:i/>
-          <w:szCs w:val="24"/>
-        </w:rPr>
-        <w:t>dbu</w:t>
-      </w:r>
-      <w:proofErr w:type="spellEnd"/>
+        <w:t>.dbu</w:t>
+      </w:r>
       <w:r>
         <w:rPr>
           <w:rFonts w:cs="Times New Roman"/>
@@ -6567,7 +5995,7 @@
         </w:rPr>
         <w:t>&gt;Restore</w:t>
       </w:r>
-      <w:bookmarkStart w:id="14" w:name="_Toc386099382"/>
+      <w:bookmarkStart w:id="13" w:name="_Toc386099382"/>
       <w:r>
         <w:rPr>
           <w:rFonts w:cs="Times New Roman"/>
@@ -6580,11 +6008,11 @@
       <w:pPr>
         <w:pStyle w:val="Heading3"/>
       </w:pPr>
-      <w:bookmarkStart w:id="15" w:name="_Toc55376807"/>
+      <w:bookmarkStart w:id="14" w:name="_Toc55376807"/>
       <w:r>
         <w:t>Setup</w:t>
       </w:r>
-      <w:bookmarkEnd w:id="15"/>
+      <w:bookmarkEnd w:id="14"/>
     </w:p>
     <w:p>
       <w:r>
@@ -6722,11 +6150,11 @@
       <w:pPr>
         <w:pStyle w:val="Heading1"/>
       </w:pPr>
-      <w:bookmarkStart w:id="16" w:name="_Toc55376808"/>
+      <w:bookmarkStart w:id="15" w:name="_Toc55376808"/>
       <w:r>
         <w:t>Troubleshooting</w:t>
       </w:r>
-      <w:bookmarkEnd w:id="16"/>
+      <w:bookmarkEnd w:id="15"/>
     </w:p>
     <w:p>
       <w:r>
@@ -6754,15 +6182,7 @@
         <w:t xml:space="preserve"> </w:t>
       </w:r>
       <w:r>
-        <w:t xml:space="preserve">If you really feel the need to move the jar, then make sure the directory </w:t>
-      </w:r>
-      <w:proofErr w:type="spellStart"/>
-      <w:r>
-        <w:t>CCDD_lib</w:t>
-      </w:r>
-      <w:proofErr w:type="spellEnd"/>
-      <w:r>
-        <w:t xml:space="preserve"> moves with it.</w:t>
+        <w:t>If you really feel the need to move the jar, then make sure the directory CCDD_lib moves with it.</w:t>
       </w:r>
     </w:p>
     <w:p/>
@@ -6786,13 +6206,13 @@
       <w:pPr>
         <w:pStyle w:val="Appendix"/>
       </w:pPr>
-      <w:bookmarkStart w:id="17" w:name="_Toc55376809"/>
+      <w:bookmarkStart w:id="16" w:name="_Toc55376809"/>
       <w:r>
         <w:lastRenderedPageBreak/>
         <w:t>Acronyms</w:t>
       </w:r>
-      <w:bookmarkEnd w:id="14"/>
-      <w:bookmarkEnd w:id="17"/>
+      <w:bookmarkEnd w:id="13"/>
+      <w:bookmarkEnd w:id="16"/>
     </w:p>
     <w:tbl>
       <w:tblPr>
@@ -6906,7 +6326,6 @@
                 <w:szCs w:val="24"/>
               </w:rPr>
             </w:pPr>
-            <w:proofErr w:type="spellStart"/>
             <w:r>
               <w:rPr>
                 <w:rFonts w:cs="Times New Roman"/>
@@ -6914,7 +6333,6 @@
               </w:rPr>
               <w:t>cFE</w:t>
             </w:r>
-            <w:proofErr w:type="spellEnd"/>
           </w:p>
         </w:tc>
         <w:tc>
@@ -7316,7 +6734,6 @@
                 <w:szCs w:val="24"/>
               </w:rPr>
             </w:pPr>
-            <w:proofErr w:type="spellStart"/>
             <w:r>
               <w:rPr>
                 <w:rFonts w:cs="Times New Roman"/>
@@ -7324,7 +6741,6 @@
               </w:rPr>
               <w:t>Input/Output</w:t>
             </w:r>
-            <w:proofErr w:type="spellEnd"/>
           </w:p>
         </w:tc>
       </w:tr>
@@ -7499,15 +6915,7 @@
                 <w:rFonts w:cs="Times New Roman"/>
                 <w:szCs w:val="24"/>
               </w:rPr>
-              <w:t xml:space="preserve">Java </w:t>
-            </w:r>
-            <w:proofErr w:type="spellStart"/>
-            <w:r>
-              <w:rPr>
-                <w:rFonts w:cs="Times New Roman"/>
-                <w:szCs w:val="24"/>
-              </w:rPr>
-              <w:t>Data</w:t>
+              <w:t>Java Data</w:t>
             </w:r>
             <w:r>
               <w:rPr>
@@ -7521,15 +6929,7 @@
                 <w:rFonts w:cs="Times New Roman"/>
                 <w:szCs w:val="24"/>
               </w:rPr>
-              <w:t>ase</w:t>
-            </w:r>
-            <w:proofErr w:type="spellEnd"/>
-            <w:r>
-              <w:rPr>
-                <w:rFonts w:cs="Times New Roman"/>
-                <w:szCs w:val="24"/>
-              </w:rPr>
-              <w:t xml:space="preserve"> Connectivity</w:t>
+              <w:t>ase Connectivity</w:t>
             </w:r>
           </w:p>
         </w:tc>
@@ -8139,7 +7539,7 @@
 </file>
 
 <file path=word/endnotes.xml><?xml version="1.0" encoding="utf-8"?>
-<w:endnotes xmlns:wpc="http://schemas.microsoft.com/office/word/2010/wordprocessingCanvas" xmlns:cx="http://schemas.microsoft.com/office/drawing/2014/chartex" xmlns:cx1="http://schemas.microsoft.com/office/drawing/2015/9/8/chartex" xmlns:cx2="http://schemas.microsoft.com/office/drawing/2015/10/21/chartex" xmlns:cx3="http://schemas.microsoft.com/office/drawing/2016/5/9/chartex" xmlns:cx4="http://schemas.microsoft.com/office/drawing/2016/5/10/chartex" xmlns:cx5="http://schemas.microsoft.com/office/drawing/2016/5/11/chartex" xmlns:cx6="http://schemas.microsoft.com/office/drawing/2016/5/12/chartex" xmlns:cx7="http://schemas.microsoft.com/office/drawing/2016/5/13/chartex" xmlns:cx8="http://schemas.microsoft.com/office/drawing/2016/5/14/chartex" xmlns:mc="http://schemas.openxmlformats.org/markup-compatibility/2006" xmlns:aink="http://schemas.microsoft.com/office/drawing/2016/ink" xmlns:am3d="http://schemas.microsoft.com/office/drawing/2017/model3d" xmlns:o="urn:schemas-microsoft-com:office:office" xmlns:r="http://schemas.openxmlformats.org/officeDocument/2006/relationships" xmlns:m="http://schemas.openxmlformats.org/officeDocument/2006/math" xmlns:v="urn:schemas-microsoft-com:vml" xmlns:wp14="http://schemas.microsoft.com/office/word/2010/wordprocessingDrawing" xmlns:wp="http://schemas.openxmlformats.org/drawingml/2006/wordprocessingDrawing" xmlns:w10="urn:schemas-microsoft-com:office:word" xmlns:w="http://schemas.openxmlformats.org/wordprocessingml/2006/main" xmlns:w14="http://schemas.microsoft.com/office/word/2010/wordml" xmlns:w15="http://schemas.microsoft.com/office/word/2012/wordml" xmlns:w16cid="http://schemas.microsoft.com/office/word/2016/wordml/cid" xmlns:w16se="http://schemas.microsoft.com/office/word/2015/wordml/symex" xmlns:wpg="http://schemas.microsoft.com/office/word/2010/wordprocessingGroup" xmlns:wpi="http://schemas.microsoft.com/office/word/2010/wordprocessingInk" xmlns:wne="http://schemas.microsoft.com/office/word/2006/wordml" xmlns:wps="http://schemas.microsoft.com/office/word/2010/wordprocessingShape" mc:Ignorable="w14 w15 w16se w16cid wp14">
+<w:endnotes xmlns:wpc="http://schemas.microsoft.com/office/word/2010/wordprocessingCanvas" xmlns:cx="http://schemas.microsoft.com/office/drawing/2014/chartex" xmlns:cx1="http://schemas.microsoft.com/office/drawing/2015/9/8/chartex" xmlns:cx2="http://schemas.microsoft.com/office/drawing/2015/10/21/chartex" xmlns:cx3="http://schemas.microsoft.com/office/drawing/2016/5/9/chartex" xmlns:cx4="http://schemas.microsoft.com/office/drawing/2016/5/10/chartex" xmlns:cx5="http://schemas.microsoft.com/office/drawing/2016/5/11/chartex" xmlns:cx6="http://schemas.microsoft.com/office/drawing/2016/5/12/chartex" xmlns:cx7="http://schemas.microsoft.com/office/drawing/2016/5/13/chartex" xmlns:cx8="http://schemas.microsoft.com/office/drawing/2016/5/14/chartex" xmlns:mc="http://schemas.openxmlformats.org/markup-compatibility/2006" xmlns:aink="http://schemas.microsoft.com/office/drawing/2016/ink" xmlns:am3d="http://schemas.microsoft.com/office/drawing/2017/model3d" xmlns:o="urn:schemas-microsoft-com:office:office" xmlns:r="http://schemas.openxmlformats.org/officeDocument/2006/relationships" xmlns:m="http://schemas.openxmlformats.org/officeDocument/2006/math" xmlns:v="urn:schemas-microsoft-com:vml" xmlns:wp14="http://schemas.microsoft.com/office/word/2010/wordprocessingDrawing" xmlns:wp="http://schemas.openxmlformats.org/drawingml/2006/wordprocessingDrawing" xmlns:w10="urn:schemas-microsoft-com:office:word" xmlns:w="http://schemas.openxmlformats.org/wordprocessingml/2006/main" xmlns:w14="http://schemas.microsoft.com/office/word/2010/wordml" xmlns:w15="http://schemas.microsoft.com/office/word/2012/wordml" xmlns:w16cex="http://schemas.microsoft.com/office/word/2018/wordml/cex" xmlns:w16cid="http://schemas.microsoft.com/office/word/2016/wordml/cid" xmlns:w16="http://schemas.microsoft.com/office/word/2018/wordml" xmlns:w16sdtdh="http://schemas.microsoft.com/office/word/2020/wordml/sdtdatahash" xmlns:w16se="http://schemas.microsoft.com/office/word/2015/wordml/symex" xmlns:wpg="http://schemas.microsoft.com/office/word/2010/wordprocessingGroup" xmlns:wpi="http://schemas.microsoft.com/office/word/2010/wordprocessingInk" xmlns:wne="http://schemas.microsoft.com/office/word/2006/wordml" xmlns:wps="http://schemas.microsoft.com/office/word/2010/wordprocessingShape" mc:Ignorable="w14 w15 w16se w16cid w16 w16cex w16sdtdh wp14">
   <w:endnote w:type="separator" w:id="-1">
     <w:p>
       <w:pPr>
@@ -8164,7 +7564,7 @@
 </file>
 
 <file path=word/footer1.xml><?xml version="1.0" encoding="utf-8"?>
-<w:ftr xmlns:wpc="http://schemas.microsoft.com/office/word/2010/wordprocessingCanvas" xmlns:cx="http://schemas.microsoft.com/office/drawing/2014/chartex" xmlns:cx1="http://schemas.microsoft.com/office/drawing/2015/9/8/chartex" xmlns:cx2="http://schemas.microsoft.com/office/drawing/2015/10/21/chartex" xmlns:cx3="http://schemas.microsoft.com/office/drawing/2016/5/9/chartex" xmlns:cx4="http://schemas.microsoft.com/office/drawing/2016/5/10/chartex" xmlns:cx5="http://schemas.microsoft.com/office/drawing/2016/5/11/chartex" xmlns:cx6="http://schemas.microsoft.com/office/drawing/2016/5/12/chartex" xmlns:cx7="http://schemas.microsoft.com/office/drawing/2016/5/13/chartex" xmlns:cx8="http://schemas.microsoft.com/office/drawing/2016/5/14/chartex" xmlns:mc="http://schemas.openxmlformats.org/markup-compatibility/2006" xmlns:aink="http://schemas.microsoft.com/office/drawing/2016/ink" xmlns:am3d="http://schemas.microsoft.com/office/drawing/2017/model3d" xmlns:o="urn:schemas-microsoft-com:office:office" xmlns:r="http://schemas.openxmlformats.org/officeDocument/2006/relationships" xmlns:m="http://schemas.openxmlformats.org/officeDocument/2006/math" xmlns:v="urn:schemas-microsoft-com:vml" xmlns:wp14="http://schemas.microsoft.com/office/word/2010/wordprocessingDrawing" xmlns:wp="http://schemas.openxmlformats.org/drawingml/2006/wordprocessingDrawing" xmlns:w10="urn:schemas-microsoft-com:office:word" xmlns:w="http://schemas.openxmlformats.org/wordprocessingml/2006/main" xmlns:w14="http://schemas.microsoft.com/office/word/2010/wordml" xmlns:w15="http://schemas.microsoft.com/office/word/2012/wordml" xmlns:w16cid="http://schemas.microsoft.com/office/word/2016/wordml/cid" xmlns:w16se="http://schemas.microsoft.com/office/word/2015/wordml/symex" xmlns:wpg="http://schemas.microsoft.com/office/word/2010/wordprocessingGroup" xmlns:wpi="http://schemas.microsoft.com/office/word/2010/wordprocessingInk" xmlns:wne="http://schemas.microsoft.com/office/word/2006/wordml" xmlns:wps="http://schemas.microsoft.com/office/word/2010/wordprocessingShape" mc:Ignorable="w14 w15 w16se w16cid wp14">
+<w:ftr xmlns:wpc="http://schemas.microsoft.com/office/word/2010/wordprocessingCanvas" xmlns:cx="http://schemas.microsoft.com/office/drawing/2014/chartex" xmlns:cx1="http://schemas.microsoft.com/office/drawing/2015/9/8/chartex" xmlns:cx2="http://schemas.microsoft.com/office/drawing/2015/10/21/chartex" xmlns:cx3="http://schemas.microsoft.com/office/drawing/2016/5/9/chartex" xmlns:cx4="http://schemas.microsoft.com/office/drawing/2016/5/10/chartex" xmlns:cx5="http://schemas.microsoft.com/office/drawing/2016/5/11/chartex" xmlns:cx6="http://schemas.microsoft.com/office/drawing/2016/5/12/chartex" xmlns:cx7="http://schemas.microsoft.com/office/drawing/2016/5/13/chartex" xmlns:cx8="http://schemas.microsoft.com/office/drawing/2016/5/14/chartex" xmlns:mc="http://schemas.openxmlformats.org/markup-compatibility/2006" xmlns:aink="http://schemas.microsoft.com/office/drawing/2016/ink" xmlns:am3d="http://schemas.microsoft.com/office/drawing/2017/model3d" xmlns:o="urn:schemas-microsoft-com:office:office" xmlns:r="http://schemas.openxmlformats.org/officeDocument/2006/relationships" xmlns:m="http://schemas.openxmlformats.org/officeDocument/2006/math" xmlns:v="urn:schemas-microsoft-com:vml" xmlns:wp14="http://schemas.microsoft.com/office/word/2010/wordprocessingDrawing" xmlns:wp="http://schemas.openxmlformats.org/drawingml/2006/wordprocessingDrawing" xmlns:w10="urn:schemas-microsoft-com:office:word" xmlns:w="http://schemas.openxmlformats.org/wordprocessingml/2006/main" xmlns:w14="http://schemas.microsoft.com/office/word/2010/wordml" xmlns:w15="http://schemas.microsoft.com/office/word/2012/wordml" xmlns:w16cex="http://schemas.microsoft.com/office/word/2018/wordml/cex" xmlns:w16cid="http://schemas.microsoft.com/office/word/2016/wordml/cid" xmlns:w16="http://schemas.microsoft.com/office/word/2018/wordml" xmlns:w16sdtdh="http://schemas.microsoft.com/office/word/2020/wordml/sdtdatahash" xmlns:w16se="http://schemas.microsoft.com/office/word/2015/wordml/symex" xmlns:wpg="http://schemas.microsoft.com/office/word/2010/wordprocessingGroup" xmlns:wpi="http://schemas.microsoft.com/office/word/2010/wordprocessingInk" xmlns:wne="http://schemas.microsoft.com/office/word/2006/wordml" xmlns:wps="http://schemas.microsoft.com/office/word/2010/wordprocessingShape" mc:Ignorable="w14 w15 w16se w16cid w16 w16cex w16sdtdh wp14">
   <w:p>
     <w:pPr>
       <w:pStyle w:val="Footer"/>
@@ -8174,7 +7574,7 @@
 </file>
 
 <file path=word/footer2.xml><?xml version="1.0" encoding="utf-8"?>
-<w:ftr xmlns:wpc="http://schemas.microsoft.com/office/word/2010/wordprocessingCanvas" xmlns:cx="http://schemas.microsoft.com/office/drawing/2014/chartex" xmlns:cx1="http://schemas.microsoft.com/office/drawing/2015/9/8/chartex" xmlns:cx2="http://schemas.microsoft.com/office/drawing/2015/10/21/chartex" xmlns:cx3="http://schemas.microsoft.com/office/drawing/2016/5/9/chartex" xmlns:cx4="http://schemas.microsoft.com/office/drawing/2016/5/10/chartex" xmlns:cx5="http://schemas.microsoft.com/office/drawing/2016/5/11/chartex" xmlns:cx6="http://schemas.microsoft.com/office/drawing/2016/5/12/chartex" xmlns:cx7="http://schemas.microsoft.com/office/drawing/2016/5/13/chartex" xmlns:cx8="http://schemas.microsoft.com/office/drawing/2016/5/14/chartex" xmlns:mc="http://schemas.openxmlformats.org/markup-compatibility/2006" xmlns:aink="http://schemas.microsoft.com/office/drawing/2016/ink" xmlns:am3d="http://schemas.microsoft.com/office/drawing/2017/model3d" xmlns:o="urn:schemas-microsoft-com:office:office" xmlns:r="http://schemas.openxmlformats.org/officeDocument/2006/relationships" xmlns:m="http://schemas.openxmlformats.org/officeDocument/2006/math" xmlns:v="urn:schemas-microsoft-com:vml" xmlns:wp14="http://schemas.microsoft.com/office/word/2010/wordprocessingDrawing" xmlns:wp="http://schemas.openxmlformats.org/drawingml/2006/wordprocessingDrawing" xmlns:w10="urn:schemas-microsoft-com:office:word" xmlns:w="http://schemas.openxmlformats.org/wordprocessingml/2006/main" xmlns:w14="http://schemas.microsoft.com/office/word/2010/wordml" xmlns:w15="http://schemas.microsoft.com/office/word/2012/wordml" xmlns:w16cid="http://schemas.microsoft.com/office/word/2016/wordml/cid" xmlns:w16se="http://schemas.microsoft.com/office/word/2015/wordml/symex" xmlns:wpg="http://schemas.microsoft.com/office/word/2010/wordprocessingGroup" xmlns:wpi="http://schemas.microsoft.com/office/word/2010/wordprocessingInk" xmlns:wne="http://schemas.microsoft.com/office/word/2006/wordml" xmlns:wps="http://schemas.microsoft.com/office/word/2010/wordprocessingShape" mc:Ignorable="w14 w15 w16se w16cid wp14">
+<w:ftr xmlns:wpc="http://schemas.microsoft.com/office/word/2010/wordprocessingCanvas" xmlns:cx="http://schemas.microsoft.com/office/drawing/2014/chartex" xmlns:cx1="http://schemas.microsoft.com/office/drawing/2015/9/8/chartex" xmlns:cx2="http://schemas.microsoft.com/office/drawing/2015/10/21/chartex" xmlns:cx3="http://schemas.microsoft.com/office/drawing/2016/5/9/chartex" xmlns:cx4="http://schemas.microsoft.com/office/drawing/2016/5/10/chartex" xmlns:cx5="http://schemas.microsoft.com/office/drawing/2016/5/11/chartex" xmlns:cx6="http://schemas.microsoft.com/office/drawing/2016/5/12/chartex" xmlns:cx7="http://schemas.microsoft.com/office/drawing/2016/5/13/chartex" xmlns:cx8="http://schemas.microsoft.com/office/drawing/2016/5/14/chartex" xmlns:mc="http://schemas.openxmlformats.org/markup-compatibility/2006" xmlns:aink="http://schemas.microsoft.com/office/drawing/2016/ink" xmlns:am3d="http://schemas.microsoft.com/office/drawing/2017/model3d" xmlns:o="urn:schemas-microsoft-com:office:office" xmlns:r="http://schemas.openxmlformats.org/officeDocument/2006/relationships" xmlns:m="http://schemas.openxmlformats.org/officeDocument/2006/math" xmlns:v="urn:schemas-microsoft-com:vml" xmlns:wp14="http://schemas.microsoft.com/office/word/2010/wordprocessingDrawing" xmlns:wp="http://schemas.openxmlformats.org/drawingml/2006/wordprocessingDrawing" xmlns:w10="urn:schemas-microsoft-com:office:word" xmlns:w="http://schemas.openxmlformats.org/wordprocessingml/2006/main" xmlns:w14="http://schemas.microsoft.com/office/word/2010/wordml" xmlns:w15="http://schemas.microsoft.com/office/word/2012/wordml" xmlns:w16cex="http://schemas.microsoft.com/office/word/2018/wordml/cex" xmlns:w16cid="http://schemas.microsoft.com/office/word/2016/wordml/cid" xmlns:w16="http://schemas.microsoft.com/office/word/2018/wordml" xmlns:w16sdtdh="http://schemas.microsoft.com/office/word/2020/wordml/sdtdatahash" xmlns:w16se="http://schemas.microsoft.com/office/word/2015/wordml/symex" xmlns:wpg="http://schemas.microsoft.com/office/word/2010/wordprocessingGroup" xmlns:wpi="http://schemas.microsoft.com/office/word/2010/wordprocessingInk" xmlns:wne="http://schemas.microsoft.com/office/word/2006/wordml" xmlns:wps="http://schemas.microsoft.com/office/word/2010/wordprocessingShape" mc:Ignorable="w14 w15 w16se w16cid w16 w16cex w16sdtdh wp14">
   <w:p>
     <w:pPr>
       <w:pStyle w:val="Footer"/>
@@ -8212,7 +7612,7 @@
 </file>
 
 <file path=word/footer3.xml><?xml version="1.0" encoding="utf-8"?>
-<w:ftr xmlns:wpc="http://schemas.microsoft.com/office/word/2010/wordprocessingCanvas" xmlns:cx="http://schemas.microsoft.com/office/drawing/2014/chartex" xmlns:cx1="http://schemas.microsoft.com/office/drawing/2015/9/8/chartex" xmlns:cx2="http://schemas.microsoft.com/office/drawing/2015/10/21/chartex" xmlns:cx3="http://schemas.microsoft.com/office/drawing/2016/5/9/chartex" xmlns:cx4="http://schemas.microsoft.com/office/drawing/2016/5/10/chartex" xmlns:cx5="http://schemas.microsoft.com/office/drawing/2016/5/11/chartex" xmlns:cx6="http://schemas.microsoft.com/office/drawing/2016/5/12/chartex" xmlns:cx7="http://schemas.microsoft.com/office/drawing/2016/5/13/chartex" xmlns:cx8="http://schemas.microsoft.com/office/drawing/2016/5/14/chartex" xmlns:mc="http://schemas.openxmlformats.org/markup-compatibility/2006" xmlns:aink="http://schemas.microsoft.com/office/drawing/2016/ink" xmlns:am3d="http://schemas.microsoft.com/office/drawing/2017/model3d" xmlns:o="urn:schemas-microsoft-com:office:office" xmlns:r="http://schemas.openxmlformats.org/officeDocument/2006/relationships" xmlns:m="http://schemas.openxmlformats.org/officeDocument/2006/math" xmlns:v="urn:schemas-microsoft-com:vml" xmlns:wp14="http://schemas.microsoft.com/office/word/2010/wordprocessingDrawing" xmlns:wp="http://schemas.openxmlformats.org/drawingml/2006/wordprocessingDrawing" xmlns:w10="urn:schemas-microsoft-com:office:word" xmlns:w="http://schemas.openxmlformats.org/wordprocessingml/2006/main" xmlns:w14="http://schemas.microsoft.com/office/word/2010/wordml" xmlns:w15="http://schemas.microsoft.com/office/word/2012/wordml" xmlns:w16cid="http://schemas.microsoft.com/office/word/2016/wordml/cid" xmlns:w16se="http://schemas.microsoft.com/office/word/2015/wordml/symex" xmlns:wpg="http://schemas.microsoft.com/office/word/2010/wordprocessingGroup" xmlns:wpi="http://schemas.microsoft.com/office/word/2010/wordprocessingInk" xmlns:wne="http://schemas.microsoft.com/office/word/2006/wordml" xmlns:wps="http://schemas.microsoft.com/office/word/2010/wordprocessingShape" mc:Ignorable="w14 w15 w16se w16cid wp14">
+<w:ftr xmlns:wpc="http://schemas.microsoft.com/office/word/2010/wordprocessingCanvas" xmlns:cx="http://schemas.microsoft.com/office/drawing/2014/chartex" xmlns:cx1="http://schemas.microsoft.com/office/drawing/2015/9/8/chartex" xmlns:cx2="http://schemas.microsoft.com/office/drawing/2015/10/21/chartex" xmlns:cx3="http://schemas.microsoft.com/office/drawing/2016/5/9/chartex" xmlns:cx4="http://schemas.microsoft.com/office/drawing/2016/5/10/chartex" xmlns:cx5="http://schemas.microsoft.com/office/drawing/2016/5/11/chartex" xmlns:cx6="http://schemas.microsoft.com/office/drawing/2016/5/12/chartex" xmlns:cx7="http://schemas.microsoft.com/office/drawing/2016/5/13/chartex" xmlns:cx8="http://schemas.microsoft.com/office/drawing/2016/5/14/chartex" xmlns:mc="http://schemas.openxmlformats.org/markup-compatibility/2006" xmlns:aink="http://schemas.microsoft.com/office/drawing/2016/ink" xmlns:am3d="http://schemas.microsoft.com/office/drawing/2017/model3d" xmlns:o="urn:schemas-microsoft-com:office:office" xmlns:r="http://schemas.openxmlformats.org/officeDocument/2006/relationships" xmlns:m="http://schemas.openxmlformats.org/officeDocument/2006/math" xmlns:v="urn:schemas-microsoft-com:vml" xmlns:wp14="http://schemas.microsoft.com/office/word/2010/wordprocessingDrawing" xmlns:wp="http://schemas.openxmlformats.org/drawingml/2006/wordprocessingDrawing" xmlns:w10="urn:schemas-microsoft-com:office:word" xmlns:w="http://schemas.openxmlformats.org/wordprocessingml/2006/main" xmlns:w14="http://schemas.microsoft.com/office/word/2010/wordml" xmlns:w15="http://schemas.microsoft.com/office/word/2012/wordml" xmlns:w16cex="http://schemas.microsoft.com/office/word/2018/wordml/cex" xmlns:w16cid="http://schemas.microsoft.com/office/word/2016/wordml/cid" xmlns:w16="http://schemas.microsoft.com/office/word/2018/wordml" xmlns:w16sdtdh="http://schemas.microsoft.com/office/word/2020/wordml/sdtdatahash" xmlns:w16se="http://schemas.microsoft.com/office/word/2015/wordml/symex" xmlns:wpg="http://schemas.microsoft.com/office/word/2010/wordprocessingGroup" xmlns:wpi="http://schemas.microsoft.com/office/word/2010/wordprocessingInk" xmlns:wne="http://schemas.microsoft.com/office/word/2006/wordml" xmlns:wps="http://schemas.microsoft.com/office/word/2010/wordprocessingShape" mc:Ignorable="w14 w15 w16se w16cid w16 w16cex w16sdtdh wp14">
   <w:p>
     <w:pPr>
       <w:pStyle w:val="Footer"/>
@@ -8222,7 +7622,7 @@
 </file>
 
 <file path=word/footnotes.xml><?xml version="1.0" encoding="utf-8"?>
-<w:footnotes xmlns:wpc="http://schemas.microsoft.com/office/word/2010/wordprocessingCanvas" xmlns:cx="http://schemas.microsoft.com/office/drawing/2014/chartex" xmlns:cx1="http://schemas.microsoft.com/office/drawing/2015/9/8/chartex" xmlns:cx2="http://schemas.microsoft.com/office/drawing/2015/10/21/chartex" xmlns:cx3="http://schemas.microsoft.com/office/drawing/2016/5/9/chartex" xmlns:cx4="http://schemas.microsoft.com/office/drawing/2016/5/10/chartex" xmlns:cx5="http://schemas.microsoft.com/office/drawing/2016/5/11/chartex" xmlns:cx6="http://schemas.microsoft.com/office/drawing/2016/5/12/chartex" xmlns:cx7="http://schemas.microsoft.com/office/drawing/2016/5/13/chartex" xmlns:cx8="http://schemas.microsoft.com/office/drawing/2016/5/14/chartex" xmlns:mc="http://schemas.openxmlformats.org/markup-compatibility/2006" xmlns:aink="http://schemas.microsoft.com/office/drawing/2016/ink" xmlns:am3d="http://schemas.microsoft.com/office/drawing/2017/model3d" xmlns:o="urn:schemas-microsoft-com:office:office" xmlns:r="http://schemas.openxmlformats.org/officeDocument/2006/relationships" xmlns:m="http://schemas.openxmlformats.org/officeDocument/2006/math" xmlns:v="urn:schemas-microsoft-com:vml" xmlns:wp14="http://schemas.microsoft.com/office/word/2010/wordprocessingDrawing" xmlns:wp="http://schemas.openxmlformats.org/drawingml/2006/wordprocessingDrawing" xmlns:w10="urn:schemas-microsoft-com:office:word" xmlns:w="http://schemas.openxmlformats.org/wordprocessingml/2006/main" xmlns:w14="http://schemas.microsoft.com/office/word/2010/wordml" xmlns:w15="http://schemas.microsoft.com/office/word/2012/wordml" xmlns:w16cid="http://schemas.microsoft.com/office/word/2016/wordml/cid" xmlns:w16se="http://schemas.microsoft.com/office/word/2015/wordml/symex" xmlns:wpg="http://schemas.microsoft.com/office/word/2010/wordprocessingGroup" xmlns:wpi="http://schemas.microsoft.com/office/word/2010/wordprocessingInk" xmlns:wne="http://schemas.microsoft.com/office/word/2006/wordml" xmlns:wps="http://schemas.microsoft.com/office/word/2010/wordprocessingShape" mc:Ignorable="w14 w15 w16se w16cid wp14">
+<w:footnotes xmlns:wpc="http://schemas.microsoft.com/office/word/2010/wordprocessingCanvas" xmlns:cx="http://schemas.microsoft.com/office/drawing/2014/chartex" xmlns:cx1="http://schemas.microsoft.com/office/drawing/2015/9/8/chartex" xmlns:cx2="http://schemas.microsoft.com/office/drawing/2015/10/21/chartex" xmlns:cx3="http://schemas.microsoft.com/office/drawing/2016/5/9/chartex" xmlns:cx4="http://schemas.microsoft.com/office/drawing/2016/5/10/chartex" xmlns:cx5="http://schemas.microsoft.com/office/drawing/2016/5/11/chartex" xmlns:cx6="http://schemas.microsoft.com/office/drawing/2016/5/12/chartex" xmlns:cx7="http://schemas.microsoft.com/office/drawing/2016/5/13/chartex" xmlns:cx8="http://schemas.microsoft.com/office/drawing/2016/5/14/chartex" xmlns:mc="http://schemas.openxmlformats.org/markup-compatibility/2006" xmlns:aink="http://schemas.microsoft.com/office/drawing/2016/ink" xmlns:am3d="http://schemas.microsoft.com/office/drawing/2017/model3d" xmlns:o="urn:schemas-microsoft-com:office:office" xmlns:r="http://schemas.openxmlformats.org/officeDocument/2006/relationships" xmlns:m="http://schemas.openxmlformats.org/officeDocument/2006/math" xmlns:v="urn:schemas-microsoft-com:vml" xmlns:wp14="http://schemas.microsoft.com/office/word/2010/wordprocessingDrawing" xmlns:wp="http://schemas.openxmlformats.org/drawingml/2006/wordprocessingDrawing" xmlns:w10="urn:schemas-microsoft-com:office:word" xmlns:w="http://schemas.openxmlformats.org/wordprocessingml/2006/main" xmlns:w14="http://schemas.microsoft.com/office/word/2010/wordml" xmlns:w15="http://schemas.microsoft.com/office/word/2012/wordml" xmlns:w16cex="http://schemas.microsoft.com/office/word/2018/wordml/cex" xmlns:w16cid="http://schemas.microsoft.com/office/word/2016/wordml/cid" xmlns:w16="http://schemas.microsoft.com/office/word/2018/wordml" xmlns:w16sdtdh="http://schemas.microsoft.com/office/word/2020/wordml/sdtdatahash" xmlns:w16se="http://schemas.microsoft.com/office/word/2015/wordml/symex" xmlns:wpg="http://schemas.microsoft.com/office/word/2010/wordprocessingGroup" xmlns:wpi="http://schemas.microsoft.com/office/word/2010/wordprocessingInk" xmlns:wne="http://schemas.microsoft.com/office/word/2006/wordml" xmlns:wps="http://schemas.microsoft.com/office/word/2010/wordprocessingShape" mc:Ignorable="w14 w15 w16se w16cid w16 w16cex w16sdtdh wp14">
   <w:footnote w:type="separator" w:id="-1">
     <w:p>
       <w:pPr>
@@ -8247,7 +7647,7 @@
 </file>
 
 <file path=word/header1.xml><?xml version="1.0" encoding="utf-8"?>
-<w:hdr xmlns:wpc="http://schemas.microsoft.com/office/word/2010/wordprocessingCanvas" xmlns:cx="http://schemas.microsoft.com/office/drawing/2014/chartex" xmlns:cx1="http://schemas.microsoft.com/office/drawing/2015/9/8/chartex" xmlns:cx2="http://schemas.microsoft.com/office/drawing/2015/10/21/chartex" xmlns:cx3="http://schemas.microsoft.com/office/drawing/2016/5/9/chartex" xmlns:cx4="http://schemas.microsoft.com/office/drawing/2016/5/10/chartex" xmlns:cx5="http://schemas.microsoft.com/office/drawing/2016/5/11/chartex" xmlns:cx6="http://schemas.microsoft.com/office/drawing/2016/5/12/chartex" xmlns:cx7="http://schemas.microsoft.com/office/drawing/2016/5/13/chartex" xmlns:cx8="http://schemas.microsoft.com/office/drawing/2016/5/14/chartex" xmlns:mc="http://schemas.openxmlformats.org/markup-compatibility/2006" xmlns:aink="http://schemas.microsoft.com/office/drawing/2016/ink" xmlns:am3d="http://schemas.microsoft.com/office/drawing/2017/model3d" xmlns:o="urn:schemas-microsoft-com:office:office" xmlns:r="http://schemas.openxmlformats.org/officeDocument/2006/relationships" xmlns:m="http://schemas.openxmlformats.org/officeDocument/2006/math" xmlns:v="urn:schemas-microsoft-com:vml" xmlns:wp14="http://schemas.microsoft.com/office/word/2010/wordprocessingDrawing" xmlns:wp="http://schemas.openxmlformats.org/drawingml/2006/wordprocessingDrawing" xmlns:w10="urn:schemas-microsoft-com:office:word" xmlns:w="http://schemas.openxmlformats.org/wordprocessingml/2006/main" xmlns:w14="http://schemas.microsoft.com/office/word/2010/wordml" xmlns:w15="http://schemas.microsoft.com/office/word/2012/wordml" xmlns:w16cid="http://schemas.microsoft.com/office/word/2016/wordml/cid" xmlns:w16se="http://schemas.microsoft.com/office/word/2015/wordml/symex" xmlns:wpg="http://schemas.microsoft.com/office/word/2010/wordprocessingGroup" xmlns:wpi="http://schemas.microsoft.com/office/word/2010/wordprocessingInk" xmlns:wne="http://schemas.microsoft.com/office/word/2006/wordml" xmlns:wps="http://schemas.microsoft.com/office/word/2010/wordprocessingShape" mc:Ignorable="w14 w15 w16se w16cid wp14">
+<w:hdr xmlns:wpc="http://schemas.microsoft.com/office/word/2010/wordprocessingCanvas" xmlns:cx="http://schemas.microsoft.com/office/drawing/2014/chartex" xmlns:cx1="http://schemas.microsoft.com/office/drawing/2015/9/8/chartex" xmlns:cx2="http://schemas.microsoft.com/office/drawing/2015/10/21/chartex" xmlns:cx3="http://schemas.microsoft.com/office/drawing/2016/5/9/chartex" xmlns:cx4="http://schemas.microsoft.com/office/drawing/2016/5/10/chartex" xmlns:cx5="http://schemas.microsoft.com/office/drawing/2016/5/11/chartex" xmlns:cx6="http://schemas.microsoft.com/office/drawing/2016/5/12/chartex" xmlns:cx7="http://schemas.microsoft.com/office/drawing/2016/5/13/chartex" xmlns:cx8="http://schemas.microsoft.com/office/drawing/2016/5/14/chartex" xmlns:mc="http://schemas.openxmlformats.org/markup-compatibility/2006" xmlns:aink="http://schemas.microsoft.com/office/drawing/2016/ink" xmlns:am3d="http://schemas.microsoft.com/office/drawing/2017/model3d" xmlns:o="urn:schemas-microsoft-com:office:office" xmlns:r="http://schemas.openxmlformats.org/officeDocument/2006/relationships" xmlns:m="http://schemas.openxmlformats.org/officeDocument/2006/math" xmlns:v="urn:schemas-microsoft-com:vml" xmlns:wp14="http://schemas.microsoft.com/office/word/2010/wordprocessingDrawing" xmlns:wp="http://schemas.openxmlformats.org/drawingml/2006/wordprocessingDrawing" xmlns:w10="urn:schemas-microsoft-com:office:word" xmlns:w="http://schemas.openxmlformats.org/wordprocessingml/2006/main" xmlns:w14="http://schemas.microsoft.com/office/word/2010/wordml" xmlns:w15="http://schemas.microsoft.com/office/word/2012/wordml" xmlns:w16cex="http://schemas.microsoft.com/office/word/2018/wordml/cex" xmlns:w16cid="http://schemas.microsoft.com/office/word/2016/wordml/cid" xmlns:w16="http://schemas.microsoft.com/office/word/2018/wordml" xmlns:w16sdtdh="http://schemas.microsoft.com/office/word/2020/wordml/sdtdatahash" xmlns:w16se="http://schemas.microsoft.com/office/word/2015/wordml/symex" xmlns:wpg="http://schemas.microsoft.com/office/word/2010/wordprocessingGroup" xmlns:wpi="http://schemas.microsoft.com/office/word/2010/wordprocessingInk" xmlns:wne="http://schemas.microsoft.com/office/word/2006/wordml" xmlns:wps="http://schemas.microsoft.com/office/word/2010/wordprocessingShape" mc:Ignorable="w14 w15 w16se w16cid w16 w16cex w16sdtdh wp14">
   <w:p>
     <w:pPr>
       <w:pStyle w:val="Header"/>
@@ -8257,7 +7657,7 @@
 </file>
 
 <file path=word/header2.xml><?xml version="1.0" encoding="utf-8"?>
-<w:hdr xmlns:wpc="http://schemas.microsoft.com/office/word/2010/wordprocessingCanvas" xmlns:cx="http://schemas.microsoft.com/office/drawing/2014/chartex" xmlns:cx1="http://schemas.microsoft.com/office/drawing/2015/9/8/chartex" xmlns:cx2="http://schemas.microsoft.com/office/drawing/2015/10/21/chartex" xmlns:cx3="http://schemas.microsoft.com/office/drawing/2016/5/9/chartex" xmlns:cx4="http://schemas.microsoft.com/office/drawing/2016/5/10/chartex" xmlns:cx5="http://schemas.microsoft.com/office/drawing/2016/5/11/chartex" xmlns:cx6="http://schemas.microsoft.com/office/drawing/2016/5/12/chartex" xmlns:cx7="http://schemas.microsoft.com/office/drawing/2016/5/13/chartex" xmlns:cx8="http://schemas.microsoft.com/office/drawing/2016/5/14/chartex" xmlns:mc="http://schemas.openxmlformats.org/markup-compatibility/2006" xmlns:aink="http://schemas.microsoft.com/office/drawing/2016/ink" xmlns:am3d="http://schemas.microsoft.com/office/drawing/2017/model3d" xmlns:o="urn:schemas-microsoft-com:office:office" xmlns:r="http://schemas.openxmlformats.org/officeDocument/2006/relationships" xmlns:m="http://schemas.openxmlformats.org/officeDocument/2006/math" xmlns:v="urn:schemas-microsoft-com:vml" xmlns:wp14="http://schemas.microsoft.com/office/word/2010/wordprocessingDrawing" xmlns:wp="http://schemas.openxmlformats.org/drawingml/2006/wordprocessingDrawing" xmlns:w10="urn:schemas-microsoft-com:office:word" xmlns:w="http://schemas.openxmlformats.org/wordprocessingml/2006/main" xmlns:w14="http://schemas.microsoft.com/office/word/2010/wordml" xmlns:w15="http://schemas.microsoft.com/office/word/2012/wordml" xmlns:w16cid="http://schemas.microsoft.com/office/word/2016/wordml/cid" xmlns:w16se="http://schemas.microsoft.com/office/word/2015/wordml/symex" xmlns:wpg="http://schemas.microsoft.com/office/word/2010/wordprocessingGroup" xmlns:wpi="http://schemas.microsoft.com/office/word/2010/wordprocessingInk" xmlns:wne="http://schemas.microsoft.com/office/word/2006/wordml" xmlns:wps="http://schemas.microsoft.com/office/word/2010/wordprocessingShape" mc:Ignorable="w14 w15 w16se w16cid wp14">
+<w:hdr xmlns:wpc="http://schemas.microsoft.com/office/word/2010/wordprocessingCanvas" xmlns:cx="http://schemas.microsoft.com/office/drawing/2014/chartex" xmlns:cx1="http://schemas.microsoft.com/office/drawing/2015/9/8/chartex" xmlns:cx2="http://schemas.microsoft.com/office/drawing/2015/10/21/chartex" xmlns:cx3="http://schemas.microsoft.com/office/drawing/2016/5/9/chartex" xmlns:cx4="http://schemas.microsoft.com/office/drawing/2016/5/10/chartex" xmlns:cx5="http://schemas.microsoft.com/office/drawing/2016/5/11/chartex" xmlns:cx6="http://schemas.microsoft.com/office/drawing/2016/5/12/chartex" xmlns:cx7="http://schemas.microsoft.com/office/drawing/2016/5/13/chartex" xmlns:cx8="http://schemas.microsoft.com/office/drawing/2016/5/14/chartex" xmlns:mc="http://schemas.openxmlformats.org/markup-compatibility/2006" xmlns:aink="http://schemas.microsoft.com/office/drawing/2016/ink" xmlns:am3d="http://schemas.microsoft.com/office/drawing/2017/model3d" xmlns:o="urn:schemas-microsoft-com:office:office" xmlns:r="http://schemas.openxmlformats.org/officeDocument/2006/relationships" xmlns:m="http://schemas.openxmlformats.org/officeDocument/2006/math" xmlns:v="urn:schemas-microsoft-com:vml" xmlns:wp14="http://schemas.microsoft.com/office/word/2010/wordprocessingDrawing" xmlns:wp="http://schemas.openxmlformats.org/drawingml/2006/wordprocessingDrawing" xmlns:w10="urn:schemas-microsoft-com:office:word" xmlns:w="http://schemas.openxmlformats.org/wordprocessingml/2006/main" xmlns:w14="http://schemas.microsoft.com/office/word/2010/wordml" xmlns:w15="http://schemas.microsoft.com/office/word/2012/wordml" xmlns:w16cex="http://schemas.microsoft.com/office/word/2018/wordml/cex" xmlns:w16cid="http://schemas.microsoft.com/office/word/2016/wordml/cid" xmlns:w16="http://schemas.microsoft.com/office/word/2018/wordml" xmlns:w16sdtdh="http://schemas.microsoft.com/office/word/2020/wordml/sdtdatahash" xmlns:w16se="http://schemas.microsoft.com/office/word/2015/wordml/symex" xmlns:wpg="http://schemas.microsoft.com/office/word/2010/wordprocessingGroup" xmlns:wpi="http://schemas.microsoft.com/office/word/2010/wordprocessingInk" xmlns:wne="http://schemas.microsoft.com/office/word/2006/wordml" xmlns:wps="http://schemas.microsoft.com/office/word/2010/wordprocessingShape" mc:Ignorable="w14 w15 w16se w16cid w16 w16cex w16sdtdh wp14">
   <w:tbl>
     <w:tblPr>
       <w:tblW w:w="0" w:type="auto"/>
@@ -8629,7 +8029,7 @@
 </file>
 
 <file path=word/header3.xml><?xml version="1.0" encoding="utf-8"?>
-<w:hdr xmlns:wpc="http://schemas.microsoft.com/office/word/2010/wordprocessingCanvas" xmlns:cx="http://schemas.microsoft.com/office/drawing/2014/chartex" xmlns:cx1="http://schemas.microsoft.com/office/drawing/2015/9/8/chartex" xmlns:cx2="http://schemas.microsoft.com/office/drawing/2015/10/21/chartex" xmlns:cx3="http://schemas.microsoft.com/office/drawing/2016/5/9/chartex" xmlns:cx4="http://schemas.microsoft.com/office/drawing/2016/5/10/chartex" xmlns:cx5="http://schemas.microsoft.com/office/drawing/2016/5/11/chartex" xmlns:cx6="http://schemas.microsoft.com/office/drawing/2016/5/12/chartex" xmlns:cx7="http://schemas.microsoft.com/office/drawing/2016/5/13/chartex" xmlns:cx8="http://schemas.microsoft.com/office/drawing/2016/5/14/chartex" xmlns:mc="http://schemas.openxmlformats.org/markup-compatibility/2006" xmlns:aink="http://schemas.microsoft.com/office/drawing/2016/ink" xmlns:am3d="http://schemas.microsoft.com/office/drawing/2017/model3d" xmlns:o="urn:schemas-microsoft-com:office:office" xmlns:r="http://schemas.openxmlformats.org/officeDocument/2006/relationships" xmlns:m="http://schemas.openxmlformats.org/officeDocument/2006/math" xmlns:v="urn:schemas-microsoft-com:vml" xmlns:wp14="http://schemas.microsoft.com/office/word/2010/wordprocessingDrawing" xmlns:wp="http://schemas.openxmlformats.org/drawingml/2006/wordprocessingDrawing" xmlns:w10="urn:schemas-microsoft-com:office:word" xmlns:w="http://schemas.openxmlformats.org/wordprocessingml/2006/main" xmlns:w14="http://schemas.microsoft.com/office/word/2010/wordml" xmlns:w15="http://schemas.microsoft.com/office/word/2012/wordml" xmlns:w16cid="http://schemas.microsoft.com/office/word/2016/wordml/cid" xmlns:w16se="http://schemas.microsoft.com/office/word/2015/wordml/symex" xmlns:wpg="http://schemas.microsoft.com/office/word/2010/wordprocessingGroup" xmlns:wpi="http://schemas.microsoft.com/office/word/2010/wordprocessingInk" xmlns:wne="http://schemas.microsoft.com/office/word/2006/wordml" xmlns:wps="http://schemas.microsoft.com/office/word/2010/wordprocessingShape" mc:Ignorable="w14 w15 w16se w16cid wp14">
+<w:hdr xmlns:wpc="http://schemas.microsoft.com/office/word/2010/wordprocessingCanvas" xmlns:cx="http://schemas.microsoft.com/office/drawing/2014/chartex" xmlns:cx1="http://schemas.microsoft.com/office/drawing/2015/9/8/chartex" xmlns:cx2="http://schemas.microsoft.com/office/drawing/2015/10/21/chartex" xmlns:cx3="http://schemas.microsoft.com/office/drawing/2016/5/9/chartex" xmlns:cx4="http://schemas.microsoft.com/office/drawing/2016/5/10/chartex" xmlns:cx5="http://schemas.microsoft.com/office/drawing/2016/5/11/chartex" xmlns:cx6="http://schemas.microsoft.com/office/drawing/2016/5/12/chartex" xmlns:cx7="http://schemas.microsoft.com/office/drawing/2016/5/13/chartex" xmlns:cx8="http://schemas.microsoft.com/office/drawing/2016/5/14/chartex" xmlns:mc="http://schemas.openxmlformats.org/markup-compatibility/2006" xmlns:aink="http://schemas.microsoft.com/office/drawing/2016/ink" xmlns:am3d="http://schemas.microsoft.com/office/drawing/2017/model3d" xmlns:o="urn:schemas-microsoft-com:office:office" xmlns:r="http://schemas.openxmlformats.org/officeDocument/2006/relationships" xmlns:m="http://schemas.openxmlformats.org/officeDocument/2006/math" xmlns:v="urn:schemas-microsoft-com:vml" xmlns:wp14="http://schemas.microsoft.com/office/word/2010/wordprocessingDrawing" xmlns:wp="http://schemas.openxmlformats.org/drawingml/2006/wordprocessingDrawing" xmlns:w10="urn:schemas-microsoft-com:office:word" xmlns:w="http://schemas.openxmlformats.org/wordprocessingml/2006/main" xmlns:w14="http://schemas.microsoft.com/office/word/2010/wordml" xmlns:w15="http://schemas.microsoft.com/office/word/2012/wordml" xmlns:w16cex="http://schemas.microsoft.com/office/word/2018/wordml/cex" xmlns:w16cid="http://schemas.microsoft.com/office/word/2016/wordml/cid" xmlns:w16="http://schemas.microsoft.com/office/word/2018/wordml" xmlns:w16sdtdh="http://schemas.microsoft.com/office/word/2020/wordml/sdtdatahash" xmlns:w16se="http://schemas.microsoft.com/office/word/2015/wordml/symex" xmlns:wpg="http://schemas.microsoft.com/office/word/2010/wordprocessingGroup" xmlns:wpi="http://schemas.microsoft.com/office/word/2010/wordprocessingInk" xmlns:wne="http://schemas.microsoft.com/office/word/2006/wordml" xmlns:wps="http://schemas.microsoft.com/office/word/2010/wordprocessingShape" mc:Ignorable="w14 w15 w16se w16cid w16 w16cex w16sdtdh wp14">
   <w:p>
     <w:pPr>
       <w:pStyle w:val="Header"/>
@@ -8640,7 +8040,7 @@
 </file>
 
 <file path=word/numbering.xml><?xml version="1.0" encoding="utf-8"?>
-<w:numbering xmlns:wpc="http://schemas.microsoft.com/office/word/2010/wordprocessingCanvas" xmlns:cx="http://schemas.microsoft.com/office/drawing/2014/chartex" xmlns:cx1="http://schemas.microsoft.com/office/drawing/2015/9/8/chartex" xmlns:cx2="http://schemas.microsoft.com/office/drawing/2015/10/21/chartex" xmlns:cx3="http://schemas.microsoft.com/office/drawing/2016/5/9/chartex" xmlns:cx4="http://schemas.microsoft.com/office/drawing/2016/5/10/chartex" xmlns:cx5="http://schemas.microsoft.com/office/drawing/2016/5/11/chartex" xmlns:cx6="http://schemas.microsoft.com/office/drawing/2016/5/12/chartex" xmlns:cx7="http://schemas.microsoft.com/office/drawing/2016/5/13/chartex" xmlns:cx8="http://schemas.microsoft.com/office/drawing/2016/5/14/chartex" xmlns:mc="http://schemas.openxmlformats.org/markup-compatibility/2006" xmlns:aink="http://schemas.microsoft.com/office/drawing/2016/ink" xmlns:am3d="http://schemas.microsoft.com/office/drawing/2017/model3d" xmlns:o="urn:schemas-microsoft-com:office:office" xmlns:r="http://schemas.openxmlformats.org/officeDocument/2006/relationships" xmlns:m="http://schemas.openxmlformats.org/officeDocument/2006/math" xmlns:v="urn:schemas-microsoft-com:vml" xmlns:wp14="http://schemas.microsoft.com/office/word/2010/wordprocessingDrawing" xmlns:wp="http://schemas.openxmlformats.org/drawingml/2006/wordprocessingDrawing" xmlns:w10="urn:schemas-microsoft-com:office:word" xmlns:w="http://schemas.openxmlformats.org/wordprocessingml/2006/main" xmlns:w14="http://schemas.microsoft.com/office/word/2010/wordml" xmlns:w15="http://schemas.microsoft.com/office/word/2012/wordml" xmlns:w16cid="http://schemas.microsoft.com/office/word/2016/wordml/cid" xmlns:w16se="http://schemas.microsoft.com/office/word/2015/wordml/symex" xmlns:wpg="http://schemas.microsoft.com/office/word/2010/wordprocessingGroup" xmlns:wpi="http://schemas.microsoft.com/office/word/2010/wordprocessingInk" xmlns:wne="http://schemas.microsoft.com/office/word/2006/wordml" xmlns:wps="http://schemas.microsoft.com/office/word/2010/wordprocessingShape" mc:Ignorable="w14 w15 w16se w16cid wp14">
+<w:numbering xmlns:wpc="http://schemas.microsoft.com/office/word/2010/wordprocessingCanvas" xmlns:cx="http://schemas.microsoft.com/office/drawing/2014/chartex" xmlns:cx1="http://schemas.microsoft.com/office/drawing/2015/9/8/chartex" xmlns:cx2="http://schemas.microsoft.com/office/drawing/2015/10/21/chartex" xmlns:cx3="http://schemas.microsoft.com/office/drawing/2016/5/9/chartex" xmlns:cx4="http://schemas.microsoft.com/office/drawing/2016/5/10/chartex" xmlns:cx5="http://schemas.microsoft.com/office/drawing/2016/5/11/chartex" xmlns:cx6="http://schemas.microsoft.com/office/drawing/2016/5/12/chartex" xmlns:cx7="http://schemas.microsoft.com/office/drawing/2016/5/13/chartex" xmlns:cx8="http://schemas.microsoft.com/office/drawing/2016/5/14/chartex" xmlns:mc="http://schemas.openxmlformats.org/markup-compatibility/2006" xmlns:aink="http://schemas.microsoft.com/office/drawing/2016/ink" xmlns:am3d="http://schemas.microsoft.com/office/drawing/2017/model3d" xmlns:o="urn:schemas-microsoft-com:office:office" xmlns:r="http://schemas.openxmlformats.org/officeDocument/2006/relationships" xmlns:m="http://schemas.openxmlformats.org/officeDocument/2006/math" xmlns:v="urn:schemas-microsoft-com:vml" xmlns:wp14="http://schemas.microsoft.com/office/word/2010/wordprocessingDrawing" xmlns:wp="http://schemas.openxmlformats.org/drawingml/2006/wordprocessingDrawing" xmlns:w10="urn:schemas-microsoft-com:office:word" xmlns:w="http://schemas.openxmlformats.org/wordprocessingml/2006/main" xmlns:w14="http://schemas.microsoft.com/office/word/2010/wordml" xmlns:w15="http://schemas.microsoft.com/office/word/2012/wordml" xmlns:w16cex="http://schemas.microsoft.com/office/word/2018/wordml/cex" xmlns:w16cid="http://schemas.microsoft.com/office/word/2016/wordml/cid" xmlns:w16="http://schemas.microsoft.com/office/word/2018/wordml" xmlns:w16sdtdh="http://schemas.microsoft.com/office/word/2020/wordml/sdtdatahash" xmlns:w16se="http://schemas.microsoft.com/office/word/2015/wordml/symex" xmlns:wpg="http://schemas.microsoft.com/office/word/2010/wordprocessingGroup" xmlns:wpi="http://schemas.microsoft.com/office/word/2010/wordprocessingInk" xmlns:wne="http://schemas.microsoft.com/office/word/2006/wordml" xmlns:wps="http://schemas.microsoft.com/office/word/2010/wordprocessingShape" mc:Ignorable="w14 w15 w16se w16cid w16 w16cex w16sdtdh wp14">
   <w:abstractNum w:abstractNumId="0" w15:restartNumberingAfterBreak="0">
     <w:nsid w:val="00462968"/>
     <w:multiLevelType w:val="multilevel"/>
@@ -10733,7 +10133,7 @@
 </file>
 
 <file path=word/styles.xml><?xml version="1.0" encoding="utf-8"?>
-<w:styles xmlns:mc="http://schemas.openxmlformats.org/markup-compatibility/2006" xmlns:r="http://schemas.openxmlformats.org/officeDocument/2006/relationships" xmlns:w="http://schemas.openxmlformats.org/wordprocessingml/2006/main" xmlns:w14="http://schemas.microsoft.com/office/word/2010/wordml" xmlns:w15="http://schemas.microsoft.com/office/word/2012/wordml" xmlns:w16cid="http://schemas.microsoft.com/office/word/2016/wordml/cid" xmlns:w16se="http://schemas.microsoft.com/office/word/2015/wordml/symex" mc:Ignorable="w14 w15 w16se w16cid">
+<w:styles xmlns:mc="http://schemas.openxmlformats.org/markup-compatibility/2006" xmlns:r="http://schemas.openxmlformats.org/officeDocument/2006/relationships" xmlns:w="http://schemas.openxmlformats.org/wordprocessingml/2006/main" xmlns:w14="http://schemas.microsoft.com/office/word/2010/wordml" xmlns:w15="http://schemas.microsoft.com/office/word/2012/wordml" xmlns:w16cex="http://schemas.microsoft.com/office/word/2018/wordml/cex" xmlns:w16cid="http://schemas.microsoft.com/office/word/2016/wordml/cid" xmlns:w16="http://schemas.microsoft.com/office/word/2018/wordml" xmlns:w16sdtdh="http://schemas.microsoft.com/office/word/2020/wordml/sdtdatahash" xmlns:w16se="http://schemas.microsoft.com/office/word/2015/wordml/symex" mc:Ignorable="w14 w15 w16se w16cid w16 w16cex w16sdtdh">
   <w:docDefaults>
     <w:rPrDefault>
       <w:rPr>
@@ -10749,7 +10149,7 @@
       </w:pPr>
     </w:pPrDefault>
   </w:docDefaults>
-  <w:latentStyles w:defLockedState="0" w:defUIPriority="99" w:defSemiHidden="0" w:defUnhideWhenUsed="0" w:defQFormat="0" w:count="377">
+  <w:latentStyles w:defLockedState="0" w:defUIPriority="99" w:defSemiHidden="0" w:defUnhideWhenUsed="0" w:defQFormat="0" w:count="376">
     <w:lsdException w:name="Normal" w:uiPriority="0" w:qFormat="1"/>
     <w:lsdException w:name="heading 1" w:uiPriority="9" w:qFormat="1"/>
     <w:lsdException w:name="heading 2" w:semiHidden="1" w:uiPriority="9" w:unhideWhenUsed="1" w:qFormat="1"/>
@@ -10897,8 +10297,11 @@
     <w:lsdException w:name="Table 3D effects 3" w:semiHidden="1" w:unhideWhenUsed="1"/>
     <w:lsdException w:name="Table Contemporary" w:semiHidden="1" w:unhideWhenUsed="1"/>
     <w:lsdException w:name="Table Elegant" w:semiHidden="1" w:unhideWhenUsed="1"/>
+    <w:lsdException w:name="Table Professional" w:semiHidden="1" w:unhideWhenUsed="1"/>
     <w:lsdException w:name="Table Subtle 1" w:semiHidden="1" w:unhideWhenUsed="1"/>
     <w:lsdException w:name="Table Subtle 2" w:semiHidden="1" w:unhideWhenUsed="1"/>
+    <w:lsdException w:name="Table Web 1" w:semiHidden="1" w:unhideWhenUsed="1"/>
+    <w:lsdException w:name="Table Web 2" w:semiHidden="1" w:unhideWhenUsed="1"/>
     <w:lsdException w:name="Table Web 3" w:semiHidden="1" w:unhideWhenUsed="1"/>
     <w:lsdException w:name="Balloon Text" w:semiHidden="1" w:unhideWhenUsed="1"/>
     <w:lsdException w:name="Table Grid" w:uiPriority="39"/>
@@ -11123,7 +10526,6 @@
     <w:lsdException w:name="Hashtag" w:semiHidden="1" w:unhideWhenUsed="1"/>
     <w:lsdException w:name="Unresolved Mention" w:semiHidden="1" w:unhideWhenUsed="1"/>
     <w:lsdException w:name="Smart Link" w:semiHidden="1" w:unhideWhenUsed="1"/>
-    <w:lsdException w:name="Smart Link Error" w:semiHidden="1" w:unhideWhenUsed="1"/>
   </w:latentStyles>
   <w:style w:type="paragraph" w:default="1" w:styleId="Normal">
     <w:name w:val="Normal"/>

</xml_diff>